<commit_message>
finish proj2 argument part
</commit_message>
<xml_diff>
--- a/proj2/proj2——analysis.docx
+++ b/proj2/proj2——analysis.docx
@@ -249,612 +249,610 @@
         </w:rPr>
         <w:t>CursorY</w:t>
       </w:r>
-      <w:bookmarkStart w:id="0" w:name="_GoBack"/>
+      <w:proofErr w:type="spellEnd"/>
+    </w:p>
+    <w:p>
+      <w:pPr>
+        <w:numPr>
+          <w:ilvl w:val="0"/>
+          <w:numId w:val="1"/>
+        </w:numPr>
+        <w:spacing w:before="100" w:beforeAutospacing="1" w:after="100" w:afterAutospacing="1" w:line="240" w:lineRule="auto"/>
+        <w:textAlignment w:val="baseline"/>
+        <w:rPr>
+          <w:rFonts w:ascii="Arial" w:eastAsia="Times New Roman" w:hAnsi="Arial" w:cs="Arial"/>
+          <w:color w:val="000000"/>
+        </w:rPr>
+      </w:pPr>
+      <w:r>
+        <w:rPr>
+          <w:rFonts w:ascii="Arial" w:eastAsia="Times New Roman" w:hAnsi="Arial" w:cs="Arial"/>
+          <w:b/>
+          <w:color w:val="000000"/>
+        </w:rPr>
+        <w:t xml:space="preserve">private </w:t>
+      </w:r>
+      <w:proofErr w:type="spellStart"/>
+      <w:r>
+        <w:rPr>
+          <w:rFonts w:ascii="Arial" w:eastAsia="Times New Roman" w:hAnsi="Arial" w:cs="Arial"/>
+          <w:color w:val="000000"/>
+        </w:rPr>
+        <w:t>int</w:t>
+      </w:r>
+      <w:proofErr w:type="spellEnd"/>
+      <w:r>
+        <w:rPr>
+          <w:rFonts w:ascii="Arial" w:eastAsia="Times New Roman" w:hAnsi="Arial" w:cs="Arial"/>
+          <w:b/>
+          <w:color w:val="000000"/>
+        </w:rPr>
+        <w:t xml:space="preserve"> </w:t>
+      </w:r>
+      <w:proofErr w:type="spellStart"/>
+      <w:r>
+        <w:rPr>
+          <w:rFonts w:ascii="Arial" w:eastAsia="Times New Roman" w:hAnsi="Arial" w:cs="Arial"/>
+          <w:color w:val="000000"/>
+        </w:rPr>
+        <w:t>lineWidth</w:t>
+      </w:r>
+      <w:proofErr w:type="spellEnd"/>
+    </w:p>
+    <w:p>
+      <w:pPr>
+        <w:spacing w:before="100" w:beforeAutospacing="1" w:after="100" w:afterAutospacing="1" w:line="240" w:lineRule="auto"/>
+        <w:textAlignment w:val="baseline"/>
+        <w:rPr>
+          <w:rFonts w:ascii="Arial" w:eastAsia="Times New Roman" w:hAnsi="Arial" w:cs="Arial"/>
+          <w:color w:val="000000"/>
+        </w:rPr>
+      </w:pPr>
+      <w:r>
+        <w:rPr>
+          <w:rFonts w:ascii="Arial" w:eastAsia="Times New Roman" w:hAnsi="Arial" w:cs="Arial"/>
+          <w:color w:val="000000"/>
+        </w:rPr>
+        <w:t xml:space="preserve">class </w:t>
+      </w:r>
+      <w:proofErr w:type="spellStart"/>
+      <w:r>
+        <w:rPr>
+          <w:rFonts w:ascii="Arial" w:eastAsia="Times New Roman" w:hAnsi="Arial" w:cs="Arial"/>
+          <w:color w:val="000000"/>
+        </w:rPr>
+        <w:t>TextBuffer</w:t>
+      </w:r>
+      <w:proofErr w:type="spellEnd"/>
+      <w:r>
+        <w:rPr>
+          <w:rFonts w:ascii="Arial" w:eastAsia="Times New Roman" w:hAnsi="Arial" w:cs="Arial"/>
+          <w:color w:val="000000"/>
+        </w:rPr>
+        <w:t>:</w:t>
+      </w:r>
+    </w:p>
+    <w:p>
+      <w:pPr>
+        <w:pStyle w:val="ListParagraph"/>
+        <w:numPr>
+          <w:ilvl w:val="0"/>
+          <w:numId w:val="7"/>
+        </w:numPr>
+        <w:spacing w:before="100" w:beforeAutospacing="1" w:after="100" w:afterAutospacing="1" w:line="240" w:lineRule="auto"/>
+        <w:textAlignment w:val="baseline"/>
+        <w:rPr>
+          <w:rFonts w:ascii="Arial" w:eastAsia="Times New Roman" w:hAnsi="Arial" w:cs="Arial"/>
+          <w:color w:val="000000"/>
+        </w:rPr>
+      </w:pPr>
+      <w:r>
+        <w:rPr>
+          <w:rFonts w:ascii="Arial" w:eastAsia="Times New Roman" w:hAnsi="Arial" w:cs="Arial"/>
+          <w:color w:val="000000"/>
+        </w:rPr>
+        <w:t xml:space="preserve">private String </w:t>
+      </w:r>
+      <w:proofErr w:type="spellStart"/>
+      <w:r>
+        <w:rPr>
+          <w:rFonts w:ascii="Arial" w:eastAsia="Times New Roman" w:hAnsi="Arial" w:cs="Arial"/>
+          <w:color w:val="000000"/>
+        </w:rPr>
+        <w:t>enteredText</w:t>
+      </w:r>
+      <w:proofErr w:type="spellEnd"/>
+    </w:p>
+    <w:p>
+      <w:pPr>
+        <w:pStyle w:val="ListParagraph"/>
+        <w:numPr>
+          <w:ilvl w:val="0"/>
+          <w:numId w:val="7"/>
+        </w:numPr>
+        <w:spacing w:before="100" w:beforeAutospacing="1" w:after="100" w:afterAutospacing="1" w:line="240" w:lineRule="auto"/>
+        <w:textAlignment w:val="baseline"/>
+        <w:rPr>
+          <w:rFonts w:ascii="Arial" w:eastAsia="Times New Roman" w:hAnsi="Arial" w:cs="Arial"/>
+          <w:color w:val="000000"/>
+        </w:rPr>
+      </w:pPr>
+      <w:r>
+        <w:rPr>
+          <w:rFonts w:ascii="Arial" w:eastAsia="Times New Roman" w:hAnsi="Arial" w:cs="Arial"/>
+          <w:color w:val="000000"/>
+        </w:rPr>
+        <w:t xml:space="preserve">private </w:t>
+      </w:r>
+      <w:proofErr w:type="spellStart"/>
+      <w:r>
+        <w:rPr>
+          <w:rFonts w:ascii="Arial" w:eastAsia="Times New Roman" w:hAnsi="Arial" w:cs="Arial"/>
+          <w:color w:val="000000"/>
+        </w:rPr>
+        <w:t>int</w:t>
+      </w:r>
+      <w:proofErr w:type="spellEnd"/>
+      <w:r>
+        <w:rPr>
+          <w:rFonts w:ascii="Arial" w:eastAsia="Times New Roman" w:hAnsi="Arial" w:cs="Arial"/>
+          <w:color w:val="000000"/>
+        </w:rPr>
+        <w:t xml:space="preserve"> </w:t>
+      </w:r>
+      <w:proofErr w:type="spellStart"/>
+      <w:r>
+        <w:rPr>
+          <w:rFonts w:ascii="Arial" w:eastAsia="Times New Roman" w:hAnsi="Arial" w:cs="Arial"/>
+          <w:color w:val="000000"/>
+        </w:rPr>
+        <w:t>currentPos</w:t>
+      </w:r>
+      <w:proofErr w:type="spellEnd"/>
+    </w:p>
+    <w:p>
+      <w:pPr>
+        <w:pStyle w:val="ListParagraph"/>
+        <w:numPr>
+          <w:ilvl w:val="0"/>
+          <w:numId w:val="7"/>
+        </w:numPr>
+        <w:spacing w:before="100" w:beforeAutospacing="1" w:after="100" w:afterAutospacing="1" w:line="240" w:lineRule="auto"/>
+        <w:textAlignment w:val="baseline"/>
+        <w:rPr>
+          <w:rFonts w:ascii="Arial" w:eastAsia="Times New Roman" w:hAnsi="Arial" w:cs="Arial"/>
+          <w:color w:val="000000"/>
+        </w:rPr>
+      </w:pPr>
+      <w:r>
+        <w:rPr>
+          <w:rFonts w:ascii="Arial" w:eastAsia="Times New Roman" w:hAnsi="Arial" w:cs="Arial"/>
+          <w:color w:val="000000"/>
+        </w:rPr>
+        <w:t xml:space="preserve">void </w:t>
+      </w:r>
+      <w:proofErr w:type="spellStart"/>
+      <w:proofErr w:type="gramStart"/>
+      <w:r>
+        <w:rPr>
+          <w:rFonts w:ascii="Arial" w:eastAsia="Times New Roman" w:hAnsi="Arial" w:cs="Arial"/>
+          <w:color w:val="000000"/>
+        </w:rPr>
+        <w:t>addChar</w:t>
+      </w:r>
+      <w:proofErr w:type="spellEnd"/>
+      <w:r>
+        <w:rPr>
+          <w:rFonts w:ascii="Arial" w:eastAsia="Times New Roman" w:hAnsi="Arial" w:cs="Arial"/>
+          <w:color w:val="000000"/>
+        </w:rPr>
+        <w:t>(</w:t>
+      </w:r>
+      <w:proofErr w:type="gramEnd"/>
+      <w:r>
+        <w:rPr>
+          <w:rFonts w:ascii="Arial" w:eastAsia="Times New Roman" w:hAnsi="Arial" w:cs="Arial"/>
+          <w:color w:val="000000"/>
+        </w:rPr>
+        <w:t>char x):</w:t>
+      </w:r>
+    </w:p>
+    <w:p>
+      <w:pPr>
+        <w:pStyle w:val="ListParagraph"/>
+        <w:numPr>
+          <w:ilvl w:val="0"/>
+          <w:numId w:val="7"/>
+        </w:numPr>
+        <w:spacing w:before="100" w:beforeAutospacing="1" w:after="100" w:afterAutospacing="1" w:line="240" w:lineRule="auto"/>
+        <w:textAlignment w:val="baseline"/>
+        <w:rPr>
+          <w:rFonts w:ascii="Arial" w:eastAsia="Times New Roman" w:hAnsi="Arial" w:cs="Arial"/>
+          <w:color w:val="000000"/>
+        </w:rPr>
+      </w:pPr>
+      <w:r>
+        <w:rPr>
+          <w:rFonts w:ascii="Arial" w:eastAsia="Times New Roman" w:hAnsi="Arial" w:cs="Arial"/>
+          <w:color w:val="000000"/>
+        </w:rPr>
+        <w:t xml:space="preserve">void </w:t>
+      </w:r>
+      <w:proofErr w:type="spellStart"/>
+      <w:proofErr w:type="gramStart"/>
+      <w:r>
+        <w:rPr>
+          <w:rFonts w:ascii="Arial" w:eastAsia="Times New Roman" w:hAnsi="Arial" w:cs="Arial"/>
+          <w:color w:val="000000"/>
+        </w:rPr>
+        <w:t>deleteChar</w:t>
+      </w:r>
+      <w:proofErr w:type="spellEnd"/>
+      <w:r>
+        <w:rPr>
+          <w:rFonts w:ascii="Arial" w:eastAsia="Times New Roman" w:hAnsi="Arial" w:cs="Arial"/>
+          <w:color w:val="000000"/>
+        </w:rPr>
+        <w:t>(</w:t>
+      </w:r>
+      <w:proofErr w:type="gramEnd"/>
+      <w:r>
+        <w:rPr>
+          <w:rFonts w:ascii="Arial" w:eastAsia="Times New Roman" w:hAnsi="Arial" w:cs="Arial"/>
+          <w:color w:val="000000"/>
+        </w:rPr>
+        <w:t>):</w:t>
+      </w:r>
+    </w:p>
+    <w:p>
+      <w:pPr>
+        <w:pStyle w:val="ListParagraph"/>
+        <w:numPr>
+          <w:ilvl w:val="0"/>
+          <w:numId w:val="7"/>
+        </w:numPr>
+        <w:spacing w:before="100" w:beforeAutospacing="1" w:after="100" w:afterAutospacing="1" w:line="240" w:lineRule="auto"/>
+        <w:textAlignment w:val="baseline"/>
+        <w:rPr>
+          <w:rFonts w:ascii="Arial" w:eastAsia="Times New Roman" w:hAnsi="Arial" w:cs="Arial"/>
+          <w:color w:val="000000"/>
+        </w:rPr>
+      </w:pPr>
+      <w:r>
+        <w:rPr>
+          <w:rFonts w:ascii="Arial" w:eastAsia="Times New Roman" w:hAnsi="Arial" w:cs="Arial"/>
+          <w:color w:val="000000"/>
+        </w:rPr>
+        <w:t xml:space="preserve">char </w:t>
+      </w:r>
+      <w:proofErr w:type="gramStart"/>
+      <w:r>
+        <w:rPr>
+          <w:rFonts w:ascii="Arial" w:eastAsia="Times New Roman" w:hAnsi="Arial" w:cs="Arial"/>
+          <w:color w:val="000000"/>
+        </w:rPr>
+        <w:t>get(</w:t>
+      </w:r>
+      <w:proofErr w:type="spellStart"/>
+      <w:proofErr w:type="gramEnd"/>
+      <w:r>
+        <w:rPr>
+          <w:rFonts w:ascii="Arial" w:eastAsia="Times New Roman" w:hAnsi="Arial" w:cs="Arial"/>
+          <w:color w:val="000000"/>
+        </w:rPr>
+        <w:t>int</w:t>
+      </w:r>
+      <w:proofErr w:type="spellEnd"/>
+      <w:r>
+        <w:rPr>
+          <w:rFonts w:ascii="Arial" w:eastAsia="Times New Roman" w:hAnsi="Arial" w:cs="Arial"/>
+          <w:color w:val="000000"/>
+        </w:rPr>
+        <w:t xml:space="preserve"> </w:t>
+      </w:r>
+      <w:proofErr w:type="spellStart"/>
+      <w:r>
+        <w:rPr>
+          <w:rFonts w:ascii="Arial" w:eastAsia="Times New Roman" w:hAnsi="Arial" w:cs="Arial"/>
+          <w:color w:val="000000"/>
+        </w:rPr>
+        <w:t>i</w:t>
+      </w:r>
+      <w:proofErr w:type="spellEnd"/>
+      <w:r>
+        <w:rPr>
+          <w:rFonts w:ascii="Arial" w:eastAsia="Times New Roman" w:hAnsi="Arial" w:cs="Arial"/>
+          <w:color w:val="000000"/>
+        </w:rPr>
+        <w:t>):</w:t>
+      </w:r>
+    </w:p>
+    <w:p>
+      <w:pPr>
+        <w:pStyle w:val="ListParagraph"/>
+        <w:numPr>
+          <w:ilvl w:val="0"/>
+          <w:numId w:val="7"/>
+        </w:numPr>
+        <w:spacing w:before="100" w:beforeAutospacing="1" w:after="100" w:afterAutospacing="1" w:line="240" w:lineRule="auto"/>
+        <w:textAlignment w:val="baseline"/>
+        <w:rPr>
+          <w:rFonts w:ascii="Arial" w:eastAsia="Times New Roman" w:hAnsi="Arial" w:cs="Arial"/>
+          <w:color w:val="000000"/>
+        </w:rPr>
+      </w:pPr>
+      <w:proofErr w:type="spellStart"/>
+      <w:r>
+        <w:rPr>
+          <w:rFonts w:ascii="Arial" w:eastAsia="Times New Roman" w:hAnsi="Arial" w:cs="Arial"/>
+          <w:color w:val="000000"/>
+        </w:rPr>
+        <w:t>int</w:t>
+      </w:r>
+      <w:proofErr w:type="spellEnd"/>
+      <w:r>
+        <w:rPr>
+          <w:rFonts w:ascii="Arial" w:eastAsia="Times New Roman" w:hAnsi="Arial" w:cs="Arial"/>
+          <w:color w:val="000000"/>
+        </w:rPr>
+        <w:t xml:space="preserve"> </w:t>
+      </w:r>
+      <w:proofErr w:type="spellStart"/>
+      <w:proofErr w:type="gramStart"/>
+      <w:r>
+        <w:rPr>
+          <w:rFonts w:ascii="Arial" w:eastAsia="Times New Roman" w:hAnsi="Arial" w:cs="Arial"/>
+          <w:color w:val="000000"/>
+        </w:rPr>
+        <w:t>currentPos</w:t>
+      </w:r>
+      <w:proofErr w:type="spellEnd"/>
+      <w:r>
+        <w:rPr>
+          <w:rFonts w:ascii="Arial" w:eastAsia="Times New Roman" w:hAnsi="Arial" w:cs="Arial"/>
+          <w:color w:val="000000"/>
+        </w:rPr>
+        <w:t>(</w:t>
+      </w:r>
+      <w:proofErr w:type="gramEnd"/>
+      <w:r>
+        <w:rPr>
+          <w:rFonts w:ascii="Arial" w:eastAsia="Times New Roman" w:hAnsi="Arial" w:cs="Arial"/>
+          <w:color w:val="000000"/>
+        </w:rPr>
+        <w:t>):</w:t>
+      </w:r>
+    </w:p>
+    <w:p>
+      <w:pPr>
+        <w:spacing w:before="100" w:beforeAutospacing="1" w:after="100" w:afterAutospacing="1" w:line="240" w:lineRule="auto"/>
+        <w:textAlignment w:val="baseline"/>
+        <w:rPr>
+          <w:rFonts w:ascii="Arial" w:eastAsia="Times New Roman" w:hAnsi="Arial" w:cs="Arial"/>
+          <w:color w:val="000000"/>
+        </w:rPr>
+      </w:pPr>
+    </w:p>
+    <w:p>
+      <w:pPr>
+        <w:spacing w:before="100" w:beforeAutospacing="1" w:after="100" w:afterAutospacing="1" w:line="240" w:lineRule="auto"/>
+        <w:textAlignment w:val="baseline"/>
+        <w:rPr>
+          <w:rFonts w:ascii="Arial" w:eastAsia="Times New Roman" w:hAnsi="Arial" w:cs="Arial"/>
+          <w:color w:val="000000"/>
+        </w:rPr>
+      </w:pPr>
+      <w:r>
+        <w:rPr>
+          <w:rFonts w:ascii="Arial" w:eastAsia="Times New Roman" w:hAnsi="Arial" w:cs="Arial"/>
+          <w:color w:val="000000"/>
+        </w:rPr>
+        <w:t xml:space="preserve">class </w:t>
+      </w:r>
+      <w:proofErr w:type="spellStart"/>
+      <w:proofErr w:type="gramStart"/>
+      <w:r>
+        <w:rPr>
+          <w:rFonts w:ascii="Arial" w:eastAsia="Times New Roman" w:hAnsi="Arial" w:cs="Arial"/>
+          <w:color w:val="000000"/>
+        </w:rPr>
+        <w:t>KeyEventHandler</w:t>
+      </w:r>
+      <w:proofErr w:type="spellEnd"/>
+      <w:r>
+        <w:rPr>
+          <w:rFonts w:ascii="Arial" w:eastAsia="Times New Roman" w:hAnsi="Arial" w:cs="Arial"/>
+          <w:color w:val="000000"/>
+        </w:rPr>
+        <w:t>(</w:t>
+      </w:r>
+      <w:proofErr w:type="spellStart"/>
+      <w:proofErr w:type="gramEnd"/>
+      <w:r>
+        <w:rPr>
+          <w:rFonts w:ascii="Arial" w:eastAsia="Times New Roman" w:hAnsi="Arial" w:cs="Arial"/>
+          <w:color w:val="000000"/>
+        </w:rPr>
+        <w:t>CursorX</w:t>
+      </w:r>
+      <w:proofErr w:type="spellEnd"/>
+      <w:r>
+        <w:rPr>
+          <w:rFonts w:ascii="Arial" w:eastAsia="Times New Roman" w:hAnsi="Arial" w:cs="Arial"/>
+          <w:color w:val="000000"/>
+        </w:rPr>
+        <w:t xml:space="preserve">, </w:t>
+      </w:r>
+      <w:proofErr w:type="spellStart"/>
+      <w:r>
+        <w:rPr>
+          <w:rFonts w:ascii="Arial" w:eastAsia="Times New Roman" w:hAnsi="Arial" w:cs="Arial"/>
+          <w:color w:val="000000"/>
+        </w:rPr>
+        <w:t>CursorY</w:t>
+      </w:r>
+      <w:proofErr w:type="spellEnd"/>
+      <w:r>
+        <w:rPr>
+          <w:rFonts w:ascii="Arial" w:eastAsia="Times New Roman" w:hAnsi="Arial" w:cs="Arial"/>
+          <w:color w:val="000000"/>
+        </w:rPr>
+        <w:t>):</w:t>
+      </w:r>
+    </w:p>
+    <w:p>
+      <w:pPr>
+        <w:numPr>
+          <w:ilvl w:val="0"/>
+          <w:numId w:val="1"/>
+        </w:numPr>
+        <w:spacing w:before="100" w:beforeAutospacing="1" w:after="100" w:afterAutospacing="1" w:line="240" w:lineRule="auto"/>
+        <w:textAlignment w:val="baseline"/>
+        <w:rPr>
+          <w:rFonts w:ascii="Arial" w:eastAsia="Times New Roman" w:hAnsi="Arial" w:cs="Arial"/>
+          <w:color w:val="000000"/>
+        </w:rPr>
+      </w:pPr>
+      <w:r>
+        <w:rPr>
+          <w:rFonts w:ascii="Arial" w:eastAsia="Times New Roman" w:hAnsi="Arial" w:cs="Arial"/>
+          <w:b/>
+          <w:color w:val="000000"/>
+        </w:rPr>
+        <w:t xml:space="preserve">private </w:t>
+      </w:r>
+      <w:r>
+        <w:rPr>
+          <w:rFonts w:ascii="Arial" w:eastAsia="Times New Roman" w:hAnsi="Arial" w:cs="Arial"/>
+          <w:color w:val="000000"/>
+        </w:rPr>
+        <w:t xml:space="preserve">stack </w:t>
+      </w:r>
+      <w:proofErr w:type="spellStart"/>
+      <w:r>
+        <w:rPr>
+          <w:rFonts w:ascii="Arial" w:eastAsia="Times New Roman" w:hAnsi="Arial" w:cs="Arial"/>
+          <w:color w:val="000000"/>
+        </w:rPr>
+        <w:t>PreviousAct</w:t>
+      </w:r>
+      <w:proofErr w:type="spellEnd"/>
+    </w:p>
+    <w:p>
+      <w:pPr>
+        <w:numPr>
+          <w:ilvl w:val="0"/>
+          <w:numId w:val="1"/>
+        </w:numPr>
+        <w:spacing w:before="100" w:beforeAutospacing="1" w:after="100" w:afterAutospacing="1" w:line="240" w:lineRule="auto"/>
+        <w:textAlignment w:val="baseline"/>
+        <w:rPr>
+          <w:rFonts w:ascii="Arial" w:eastAsia="Times New Roman" w:hAnsi="Arial" w:cs="Arial"/>
+          <w:color w:val="000000"/>
+        </w:rPr>
+      </w:pPr>
+      <w:r>
+        <w:rPr>
+          <w:rFonts w:ascii="Arial" w:eastAsia="Times New Roman" w:hAnsi="Arial" w:cs="Arial"/>
+          <w:b/>
+          <w:color w:val="000000"/>
+        </w:rPr>
+        <w:t xml:space="preserve">private </w:t>
+      </w:r>
+      <w:r>
+        <w:rPr>
+          <w:rFonts w:ascii="Arial" w:eastAsia="Times New Roman" w:hAnsi="Arial" w:cs="Arial"/>
+          <w:color w:val="000000"/>
+        </w:rPr>
+        <w:t xml:space="preserve">stack </w:t>
+      </w:r>
+      <w:proofErr w:type="spellStart"/>
+      <w:r>
+        <w:rPr>
+          <w:rFonts w:ascii="Arial" w:eastAsia="Times New Roman" w:hAnsi="Arial" w:cs="Arial"/>
+          <w:color w:val="000000"/>
+        </w:rPr>
+        <w:t>NextAct</w:t>
+      </w:r>
+      <w:proofErr w:type="spellEnd"/>
+    </w:p>
+    <w:p>
+      <w:pPr>
+        <w:numPr>
+          <w:ilvl w:val="0"/>
+          <w:numId w:val="1"/>
+        </w:numPr>
+        <w:spacing w:before="100" w:beforeAutospacing="1" w:after="100" w:afterAutospacing="1" w:line="240" w:lineRule="auto"/>
+        <w:textAlignment w:val="baseline"/>
+        <w:rPr>
+          <w:rFonts w:ascii="Arial" w:eastAsia="Times New Roman" w:hAnsi="Arial" w:cs="Arial"/>
+          <w:color w:val="000000"/>
+        </w:rPr>
+      </w:pPr>
+      <w:r>
+        <w:rPr>
+          <w:rFonts w:ascii="Arial" w:eastAsia="Times New Roman" w:hAnsi="Arial" w:cs="Arial"/>
+          <w:b/>
+          <w:color w:val="000000"/>
+        </w:rPr>
+        <w:t xml:space="preserve">private </w:t>
+      </w:r>
+      <w:proofErr w:type="spellStart"/>
+      <w:r>
+        <w:rPr>
+          <w:rFonts w:ascii="Arial" w:eastAsia="Times New Roman" w:hAnsi="Arial" w:cs="Arial"/>
+          <w:color w:val="000000"/>
+        </w:rPr>
+        <w:t>TextBuffer</w:t>
+      </w:r>
+      <w:proofErr w:type="spellEnd"/>
+      <w:r>
+        <w:rPr>
+          <w:rFonts w:ascii="Arial" w:eastAsia="Times New Roman" w:hAnsi="Arial" w:cs="Arial"/>
+          <w:color w:val="000000"/>
+        </w:rPr>
+        <w:t xml:space="preserve"> </w:t>
+      </w:r>
+      <w:proofErr w:type="spellStart"/>
+      <w:r>
+        <w:rPr>
+          <w:rFonts w:ascii="Arial" w:eastAsia="Times New Roman" w:hAnsi="Arial" w:cs="Arial"/>
+          <w:color w:val="000000"/>
+        </w:rPr>
+        <w:t>temp_buff</w:t>
+      </w:r>
+      <w:proofErr w:type="spellEnd"/>
+    </w:p>
+    <w:p>
+      <w:pPr>
+        <w:numPr>
+          <w:ilvl w:val="0"/>
+          <w:numId w:val="1"/>
+        </w:numPr>
+        <w:spacing w:before="100" w:beforeAutospacing="1" w:after="100" w:afterAutospacing="1" w:line="240" w:lineRule="auto"/>
+        <w:textAlignment w:val="baseline"/>
+        <w:rPr>
+          <w:rFonts w:ascii="Arial" w:eastAsia="Times New Roman" w:hAnsi="Arial" w:cs="Arial"/>
+          <w:color w:val="000000"/>
+        </w:rPr>
+      </w:pPr>
+      <w:bookmarkStart w:id="0" w:name="_Hlk490340809"/>
+      <w:r>
+        <w:rPr>
+          <w:rFonts w:ascii="Arial" w:eastAsia="Times New Roman" w:hAnsi="Arial" w:cs="Arial"/>
+          <w:b/>
+          <w:color w:val="000000"/>
+        </w:rPr>
+        <w:t>private</w:t>
+      </w:r>
+      <w:r>
+        <w:rPr>
+          <w:rFonts w:ascii="Arial" w:eastAsia="Times New Roman" w:hAnsi="Arial" w:cs="Arial"/>
+          <w:color w:val="000000"/>
+        </w:rPr>
+        <w:t xml:space="preserve"> </w:t>
+      </w:r>
       <w:bookmarkEnd w:id="0"/>
-      <w:proofErr w:type="spellEnd"/>
-    </w:p>
-    <w:p>
-      <w:pPr>
-        <w:numPr>
-          <w:ilvl w:val="0"/>
-          <w:numId w:val="1"/>
-        </w:numPr>
-        <w:spacing w:before="100" w:beforeAutospacing="1" w:after="100" w:afterAutospacing="1" w:line="240" w:lineRule="auto"/>
-        <w:textAlignment w:val="baseline"/>
-        <w:rPr>
-          <w:rFonts w:ascii="Arial" w:eastAsia="Times New Roman" w:hAnsi="Arial" w:cs="Arial"/>
-          <w:color w:val="000000"/>
-        </w:rPr>
-      </w:pPr>
-      <w:r>
-        <w:rPr>
-          <w:rFonts w:ascii="Arial" w:eastAsia="Times New Roman" w:hAnsi="Arial" w:cs="Arial"/>
-          <w:b/>
-          <w:color w:val="000000"/>
-        </w:rPr>
-        <w:t xml:space="preserve">private </w:t>
-      </w:r>
-      <w:proofErr w:type="spellStart"/>
-      <w:r>
-        <w:rPr>
-          <w:rFonts w:ascii="Arial" w:eastAsia="Times New Roman" w:hAnsi="Arial" w:cs="Arial"/>
-          <w:color w:val="000000"/>
-        </w:rPr>
-        <w:t>int</w:t>
-      </w:r>
-      <w:proofErr w:type="spellEnd"/>
-      <w:r>
-        <w:rPr>
-          <w:rFonts w:ascii="Arial" w:eastAsia="Times New Roman" w:hAnsi="Arial" w:cs="Arial"/>
-          <w:b/>
-          <w:color w:val="000000"/>
-        </w:rPr>
-        <w:t xml:space="preserve"> </w:t>
-      </w:r>
-      <w:proofErr w:type="spellStart"/>
-      <w:r>
-        <w:rPr>
-          <w:rFonts w:ascii="Arial" w:eastAsia="Times New Roman" w:hAnsi="Arial" w:cs="Arial"/>
-          <w:color w:val="000000"/>
-        </w:rPr>
-        <w:t>lineWidth</w:t>
-      </w:r>
-      <w:proofErr w:type="spellEnd"/>
-    </w:p>
-    <w:p>
-      <w:pPr>
-        <w:spacing w:before="100" w:beforeAutospacing="1" w:after="100" w:afterAutospacing="1" w:line="240" w:lineRule="auto"/>
-        <w:textAlignment w:val="baseline"/>
-        <w:rPr>
-          <w:rFonts w:ascii="Arial" w:eastAsia="Times New Roman" w:hAnsi="Arial" w:cs="Arial"/>
-          <w:color w:val="000000"/>
-        </w:rPr>
-      </w:pPr>
-      <w:r>
-        <w:rPr>
-          <w:rFonts w:ascii="Arial" w:eastAsia="Times New Roman" w:hAnsi="Arial" w:cs="Arial"/>
-          <w:color w:val="000000"/>
-        </w:rPr>
-        <w:t xml:space="preserve">class </w:t>
-      </w:r>
-      <w:proofErr w:type="spellStart"/>
-      <w:r>
-        <w:rPr>
-          <w:rFonts w:ascii="Arial" w:eastAsia="Times New Roman" w:hAnsi="Arial" w:cs="Arial"/>
-          <w:color w:val="000000"/>
-        </w:rPr>
-        <w:t>TextBuffer</w:t>
-      </w:r>
-      <w:proofErr w:type="spellEnd"/>
-      <w:r>
-        <w:rPr>
-          <w:rFonts w:ascii="Arial" w:eastAsia="Times New Roman" w:hAnsi="Arial" w:cs="Arial"/>
-          <w:color w:val="000000"/>
-        </w:rPr>
-        <w:t>:</w:t>
-      </w:r>
-    </w:p>
-    <w:p>
-      <w:pPr>
-        <w:pStyle w:val="ListParagraph"/>
-        <w:numPr>
-          <w:ilvl w:val="0"/>
-          <w:numId w:val="7"/>
-        </w:numPr>
-        <w:spacing w:before="100" w:beforeAutospacing="1" w:after="100" w:afterAutospacing="1" w:line="240" w:lineRule="auto"/>
-        <w:textAlignment w:val="baseline"/>
-        <w:rPr>
-          <w:rFonts w:ascii="Arial" w:eastAsia="Times New Roman" w:hAnsi="Arial" w:cs="Arial"/>
-          <w:color w:val="000000"/>
-        </w:rPr>
-      </w:pPr>
-      <w:r>
-        <w:rPr>
-          <w:rFonts w:ascii="Arial" w:eastAsia="Times New Roman" w:hAnsi="Arial" w:cs="Arial"/>
-          <w:color w:val="000000"/>
-        </w:rPr>
-        <w:t xml:space="preserve">private String </w:t>
-      </w:r>
-      <w:proofErr w:type="spellStart"/>
-      <w:r>
-        <w:rPr>
-          <w:rFonts w:ascii="Arial" w:eastAsia="Times New Roman" w:hAnsi="Arial" w:cs="Arial"/>
-          <w:color w:val="000000"/>
-        </w:rPr>
-        <w:t>enteredText</w:t>
-      </w:r>
-      <w:proofErr w:type="spellEnd"/>
-    </w:p>
-    <w:p>
-      <w:pPr>
-        <w:pStyle w:val="ListParagraph"/>
-        <w:numPr>
-          <w:ilvl w:val="0"/>
-          <w:numId w:val="7"/>
-        </w:numPr>
-        <w:spacing w:before="100" w:beforeAutospacing="1" w:after="100" w:afterAutospacing="1" w:line="240" w:lineRule="auto"/>
-        <w:textAlignment w:val="baseline"/>
-        <w:rPr>
-          <w:rFonts w:ascii="Arial" w:eastAsia="Times New Roman" w:hAnsi="Arial" w:cs="Arial"/>
-          <w:color w:val="000000"/>
-        </w:rPr>
-      </w:pPr>
-      <w:r>
-        <w:rPr>
-          <w:rFonts w:ascii="Arial" w:eastAsia="Times New Roman" w:hAnsi="Arial" w:cs="Arial"/>
-          <w:color w:val="000000"/>
-        </w:rPr>
-        <w:t xml:space="preserve">private </w:t>
-      </w:r>
-      <w:proofErr w:type="spellStart"/>
-      <w:r>
-        <w:rPr>
-          <w:rFonts w:ascii="Arial" w:eastAsia="Times New Roman" w:hAnsi="Arial" w:cs="Arial"/>
-          <w:color w:val="000000"/>
-        </w:rPr>
-        <w:t>int</w:t>
-      </w:r>
-      <w:proofErr w:type="spellEnd"/>
-      <w:r>
-        <w:rPr>
-          <w:rFonts w:ascii="Arial" w:eastAsia="Times New Roman" w:hAnsi="Arial" w:cs="Arial"/>
-          <w:color w:val="000000"/>
-        </w:rPr>
-        <w:t xml:space="preserve"> </w:t>
-      </w:r>
-      <w:proofErr w:type="spellStart"/>
-      <w:r>
-        <w:rPr>
-          <w:rFonts w:ascii="Arial" w:eastAsia="Times New Roman" w:hAnsi="Arial" w:cs="Arial"/>
-          <w:color w:val="000000"/>
-        </w:rPr>
-        <w:t>currentPos</w:t>
-      </w:r>
-      <w:proofErr w:type="spellEnd"/>
-    </w:p>
-    <w:p>
-      <w:pPr>
-        <w:pStyle w:val="ListParagraph"/>
-        <w:numPr>
-          <w:ilvl w:val="0"/>
-          <w:numId w:val="7"/>
-        </w:numPr>
-        <w:spacing w:before="100" w:beforeAutospacing="1" w:after="100" w:afterAutospacing="1" w:line="240" w:lineRule="auto"/>
-        <w:textAlignment w:val="baseline"/>
-        <w:rPr>
-          <w:rFonts w:ascii="Arial" w:eastAsia="Times New Roman" w:hAnsi="Arial" w:cs="Arial"/>
-          <w:color w:val="000000"/>
-        </w:rPr>
-      </w:pPr>
-      <w:r>
-        <w:rPr>
-          <w:rFonts w:ascii="Arial" w:eastAsia="Times New Roman" w:hAnsi="Arial" w:cs="Arial"/>
-          <w:color w:val="000000"/>
-        </w:rPr>
-        <w:t xml:space="preserve">void </w:t>
-      </w:r>
-      <w:proofErr w:type="spellStart"/>
-      <w:proofErr w:type="gramStart"/>
-      <w:r>
-        <w:rPr>
-          <w:rFonts w:ascii="Arial" w:eastAsia="Times New Roman" w:hAnsi="Arial" w:cs="Arial"/>
-          <w:color w:val="000000"/>
-        </w:rPr>
-        <w:t>addChar</w:t>
-      </w:r>
-      <w:proofErr w:type="spellEnd"/>
-      <w:r>
-        <w:rPr>
-          <w:rFonts w:ascii="Arial" w:eastAsia="Times New Roman" w:hAnsi="Arial" w:cs="Arial"/>
-          <w:color w:val="000000"/>
-        </w:rPr>
-        <w:t>(</w:t>
-      </w:r>
-      <w:proofErr w:type="gramEnd"/>
-      <w:r>
-        <w:rPr>
-          <w:rFonts w:ascii="Arial" w:eastAsia="Times New Roman" w:hAnsi="Arial" w:cs="Arial"/>
-          <w:color w:val="000000"/>
-        </w:rPr>
-        <w:t>char x):</w:t>
-      </w:r>
-    </w:p>
-    <w:p>
-      <w:pPr>
-        <w:pStyle w:val="ListParagraph"/>
-        <w:numPr>
-          <w:ilvl w:val="0"/>
-          <w:numId w:val="7"/>
-        </w:numPr>
-        <w:spacing w:before="100" w:beforeAutospacing="1" w:after="100" w:afterAutospacing="1" w:line="240" w:lineRule="auto"/>
-        <w:textAlignment w:val="baseline"/>
-        <w:rPr>
-          <w:rFonts w:ascii="Arial" w:eastAsia="Times New Roman" w:hAnsi="Arial" w:cs="Arial"/>
-          <w:color w:val="000000"/>
-        </w:rPr>
-      </w:pPr>
-      <w:r>
-        <w:rPr>
-          <w:rFonts w:ascii="Arial" w:eastAsia="Times New Roman" w:hAnsi="Arial" w:cs="Arial"/>
-          <w:color w:val="000000"/>
-        </w:rPr>
-        <w:t xml:space="preserve">void </w:t>
-      </w:r>
-      <w:proofErr w:type="spellStart"/>
-      <w:proofErr w:type="gramStart"/>
-      <w:r>
-        <w:rPr>
-          <w:rFonts w:ascii="Arial" w:eastAsia="Times New Roman" w:hAnsi="Arial" w:cs="Arial"/>
-          <w:color w:val="000000"/>
-        </w:rPr>
-        <w:t>deleteChar</w:t>
-      </w:r>
-      <w:proofErr w:type="spellEnd"/>
-      <w:r>
-        <w:rPr>
-          <w:rFonts w:ascii="Arial" w:eastAsia="Times New Roman" w:hAnsi="Arial" w:cs="Arial"/>
-          <w:color w:val="000000"/>
-        </w:rPr>
-        <w:t>(</w:t>
-      </w:r>
-      <w:proofErr w:type="gramEnd"/>
-      <w:r>
-        <w:rPr>
-          <w:rFonts w:ascii="Arial" w:eastAsia="Times New Roman" w:hAnsi="Arial" w:cs="Arial"/>
-          <w:color w:val="000000"/>
-        </w:rPr>
-        <w:t>):</w:t>
-      </w:r>
-    </w:p>
-    <w:p>
-      <w:pPr>
-        <w:pStyle w:val="ListParagraph"/>
-        <w:numPr>
-          <w:ilvl w:val="0"/>
-          <w:numId w:val="7"/>
-        </w:numPr>
-        <w:spacing w:before="100" w:beforeAutospacing="1" w:after="100" w:afterAutospacing="1" w:line="240" w:lineRule="auto"/>
-        <w:textAlignment w:val="baseline"/>
-        <w:rPr>
-          <w:rFonts w:ascii="Arial" w:eastAsia="Times New Roman" w:hAnsi="Arial" w:cs="Arial"/>
-          <w:color w:val="000000"/>
-        </w:rPr>
-      </w:pPr>
-      <w:r>
-        <w:rPr>
-          <w:rFonts w:ascii="Arial" w:eastAsia="Times New Roman" w:hAnsi="Arial" w:cs="Arial"/>
-          <w:color w:val="000000"/>
-        </w:rPr>
-        <w:t xml:space="preserve">char </w:t>
-      </w:r>
-      <w:proofErr w:type="gramStart"/>
-      <w:r>
-        <w:rPr>
-          <w:rFonts w:ascii="Arial" w:eastAsia="Times New Roman" w:hAnsi="Arial" w:cs="Arial"/>
-          <w:color w:val="000000"/>
-        </w:rPr>
-        <w:t>get(</w:t>
-      </w:r>
-      <w:proofErr w:type="spellStart"/>
-      <w:proofErr w:type="gramEnd"/>
-      <w:r>
-        <w:rPr>
-          <w:rFonts w:ascii="Arial" w:eastAsia="Times New Roman" w:hAnsi="Arial" w:cs="Arial"/>
-          <w:color w:val="000000"/>
-        </w:rPr>
-        <w:t>int</w:t>
-      </w:r>
-      <w:proofErr w:type="spellEnd"/>
-      <w:r>
-        <w:rPr>
-          <w:rFonts w:ascii="Arial" w:eastAsia="Times New Roman" w:hAnsi="Arial" w:cs="Arial"/>
-          <w:color w:val="000000"/>
-        </w:rPr>
-        <w:t xml:space="preserve"> </w:t>
-      </w:r>
-      <w:proofErr w:type="spellStart"/>
-      <w:r>
-        <w:rPr>
-          <w:rFonts w:ascii="Arial" w:eastAsia="Times New Roman" w:hAnsi="Arial" w:cs="Arial"/>
-          <w:color w:val="000000"/>
-        </w:rPr>
-        <w:t>i</w:t>
-      </w:r>
-      <w:proofErr w:type="spellEnd"/>
-      <w:r>
-        <w:rPr>
-          <w:rFonts w:ascii="Arial" w:eastAsia="Times New Roman" w:hAnsi="Arial" w:cs="Arial"/>
-          <w:color w:val="000000"/>
-        </w:rPr>
-        <w:t>):</w:t>
-      </w:r>
-    </w:p>
-    <w:p>
-      <w:pPr>
-        <w:pStyle w:val="ListParagraph"/>
-        <w:numPr>
-          <w:ilvl w:val="0"/>
-          <w:numId w:val="7"/>
-        </w:numPr>
-        <w:spacing w:before="100" w:beforeAutospacing="1" w:after="100" w:afterAutospacing="1" w:line="240" w:lineRule="auto"/>
-        <w:textAlignment w:val="baseline"/>
-        <w:rPr>
-          <w:rFonts w:ascii="Arial" w:eastAsia="Times New Roman" w:hAnsi="Arial" w:cs="Arial"/>
-          <w:color w:val="000000"/>
-        </w:rPr>
-      </w:pPr>
-      <w:proofErr w:type="spellStart"/>
-      <w:r>
-        <w:rPr>
-          <w:rFonts w:ascii="Arial" w:eastAsia="Times New Roman" w:hAnsi="Arial" w:cs="Arial"/>
-          <w:color w:val="000000"/>
-        </w:rPr>
-        <w:t>int</w:t>
-      </w:r>
-      <w:proofErr w:type="spellEnd"/>
-      <w:r>
-        <w:rPr>
-          <w:rFonts w:ascii="Arial" w:eastAsia="Times New Roman" w:hAnsi="Arial" w:cs="Arial"/>
-          <w:color w:val="000000"/>
-        </w:rPr>
-        <w:t xml:space="preserve"> </w:t>
-      </w:r>
-      <w:proofErr w:type="spellStart"/>
-      <w:proofErr w:type="gramStart"/>
-      <w:r>
-        <w:rPr>
-          <w:rFonts w:ascii="Arial" w:eastAsia="Times New Roman" w:hAnsi="Arial" w:cs="Arial"/>
-          <w:color w:val="000000"/>
-        </w:rPr>
-        <w:t>currentPos</w:t>
-      </w:r>
-      <w:proofErr w:type="spellEnd"/>
-      <w:r>
-        <w:rPr>
-          <w:rFonts w:ascii="Arial" w:eastAsia="Times New Roman" w:hAnsi="Arial" w:cs="Arial"/>
-          <w:color w:val="000000"/>
-        </w:rPr>
-        <w:t>(</w:t>
-      </w:r>
-      <w:proofErr w:type="gramEnd"/>
-      <w:r>
-        <w:rPr>
-          <w:rFonts w:ascii="Arial" w:eastAsia="Times New Roman" w:hAnsi="Arial" w:cs="Arial"/>
-          <w:color w:val="000000"/>
-        </w:rPr>
-        <w:t>):</w:t>
-      </w:r>
-    </w:p>
-    <w:p>
-      <w:pPr>
-        <w:spacing w:before="100" w:beforeAutospacing="1" w:after="100" w:afterAutospacing="1" w:line="240" w:lineRule="auto"/>
-        <w:textAlignment w:val="baseline"/>
-        <w:rPr>
-          <w:rFonts w:ascii="Arial" w:eastAsia="Times New Roman" w:hAnsi="Arial" w:cs="Arial"/>
-          <w:color w:val="000000"/>
-        </w:rPr>
-      </w:pPr>
-    </w:p>
-    <w:p>
-      <w:pPr>
-        <w:spacing w:before="100" w:beforeAutospacing="1" w:after="100" w:afterAutospacing="1" w:line="240" w:lineRule="auto"/>
-        <w:textAlignment w:val="baseline"/>
-        <w:rPr>
-          <w:rFonts w:ascii="Arial" w:eastAsia="Times New Roman" w:hAnsi="Arial" w:cs="Arial"/>
-          <w:color w:val="000000"/>
-        </w:rPr>
-      </w:pPr>
-      <w:r>
-        <w:rPr>
-          <w:rFonts w:ascii="Arial" w:eastAsia="Times New Roman" w:hAnsi="Arial" w:cs="Arial"/>
-          <w:color w:val="000000"/>
-        </w:rPr>
-        <w:t xml:space="preserve">class </w:t>
-      </w:r>
-      <w:proofErr w:type="spellStart"/>
-      <w:proofErr w:type="gramStart"/>
-      <w:r>
-        <w:rPr>
-          <w:rFonts w:ascii="Arial" w:eastAsia="Times New Roman" w:hAnsi="Arial" w:cs="Arial"/>
-          <w:color w:val="000000"/>
-        </w:rPr>
-        <w:t>KeyEventHandler</w:t>
-      </w:r>
-      <w:proofErr w:type="spellEnd"/>
-      <w:r>
-        <w:rPr>
-          <w:rFonts w:ascii="Arial" w:eastAsia="Times New Roman" w:hAnsi="Arial" w:cs="Arial"/>
-          <w:color w:val="000000"/>
-        </w:rPr>
-        <w:t>(</w:t>
-      </w:r>
-      <w:proofErr w:type="spellStart"/>
-      <w:proofErr w:type="gramEnd"/>
-      <w:r>
-        <w:rPr>
-          <w:rFonts w:ascii="Arial" w:eastAsia="Times New Roman" w:hAnsi="Arial" w:cs="Arial"/>
-          <w:color w:val="000000"/>
-        </w:rPr>
-        <w:t>CursorX</w:t>
-      </w:r>
-      <w:proofErr w:type="spellEnd"/>
-      <w:r>
-        <w:rPr>
-          <w:rFonts w:ascii="Arial" w:eastAsia="Times New Roman" w:hAnsi="Arial" w:cs="Arial"/>
-          <w:color w:val="000000"/>
-        </w:rPr>
-        <w:t xml:space="preserve">, </w:t>
-      </w:r>
-      <w:proofErr w:type="spellStart"/>
-      <w:r>
-        <w:rPr>
-          <w:rFonts w:ascii="Arial" w:eastAsia="Times New Roman" w:hAnsi="Arial" w:cs="Arial"/>
-          <w:color w:val="000000"/>
-        </w:rPr>
-        <w:t>CursorY</w:t>
-      </w:r>
-      <w:proofErr w:type="spellEnd"/>
-      <w:r>
-        <w:rPr>
-          <w:rFonts w:ascii="Arial" w:eastAsia="Times New Roman" w:hAnsi="Arial" w:cs="Arial"/>
-          <w:color w:val="000000"/>
-        </w:rPr>
-        <w:t>):</w:t>
-      </w:r>
-    </w:p>
-    <w:p>
-      <w:pPr>
-        <w:numPr>
-          <w:ilvl w:val="0"/>
-          <w:numId w:val="1"/>
-        </w:numPr>
-        <w:spacing w:before="100" w:beforeAutospacing="1" w:after="100" w:afterAutospacing="1" w:line="240" w:lineRule="auto"/>
-        <w:textAlignment w:val="baseline"/>
-        <w:rPr>
-          <w:rFonts w:ascii="Arial" w:eastAsia="Times New Roman" w:hAnsi="Arial" w:cs="Arial"/>
-          <w:color w:val="000000"/>
-        </w:rPr>
-      </w:pPr>
-      <w:r>
-        <w:rPr>
-          <w:rFonts w:ascii="Arial" w:eastAsia="Times New Roman" w:hAnsi="Arial" w:cs="Arial"/>
-          <w:b/>
-          <w:color w:val="000000"/>
-        </w:rPr>
-        <w:t xml:space="preserve">private </w:t>
-      </w:r>
-      <w:r>
-        <w:rPr>
-          <w:rFonts w:ascii="Arial" w:eastAsia="Times New Roman" w:hAnsi="Arial" w:cs="Arial"/>
-          <w:color w:val="000000"/>
-        </w:rPr>
-        <w:t xml:space="preserve">stack </w:t>
-      </w:r>
-      <w:proofErr w:type="spellStart"/>
-      <w:r>
-        <w:rPr>
-          <w:rFonts w:ascii="Arial" w:eastAsia="Times New Roman" w:hAnsi="Arial" w:cs="Arial"/>
-          <w:color w:val="000000"/>
-        </w:rPr>
-        <w:t>PreviousAct</w:t>
-      </w:r>
-      <w:proofErr w:type="spellEnd"/>
-    </w:p>
-    <w:p>
-      <w:pPr>
-        <w:numPr>
-          <w:ilvl w:val="0"/>
-          <w:numId w:val="1"/>
-        </w:numPr>
-        <w:spacing w:before="100" w:beforeAutospacing="1" w:after="100" w:afterAutospacing="1" w:line="240" w:lineRule="auto"/>
-        <w:textAlignment w:val="baseline"/>
-        <w:rPr>
-          <w:rFonts w:ascii="Arial" w:eastAsia="Times New Roman" w:hAnsi="Arial" w:cs="Arial"/>
-          <w:color w:val="000000"/>
-        </w:rPr>
-      </w:pPr>
-      <w:r>
-        <w:rPr>
-          <w:rFonts w:ascii="Arial" w:eastAsia="Times New Roman" w:hAnsi="Arial" w:cs="Arial"/>
-          <w:b/>
-          <w:color w:val="000000"/>
-        </w:rPr>
-        <w:t xml:space="preserve">private </w:t>
-      </w:r>
-      <w:r>
-        <w:rPr>
-          <w:rFonts w:ascii="Arial" w:eastAsia="Times New Roman" w:hAnsi="Arial" w:cs="Arial"/>
-          <w:color w:val="000000"/>
-        </w:rPr>
-        <w:t xml:space="preserve">stack </w:t>
-      </w:r>
-      <w:proofErr w:type="spellStart"/>
-      <w:r>
-        <w:rPr>
-          <w:rFonts w:ascii="Arial" w:eastAsia="Times New Roman" w:hAnsi="Arial" w:cs="Arial"/>
-          <w:color w:val="000000"/>
-        </w:rPr>
-        <w:t>NextAct</w:t>
-      </w:r>
-      <w:proofErr w:type="spellEnd"/>
-    </w:p>
-    <w:p>
-      <w:pPr>
-        <w:numPr>
-          <w:ilvl w:val="0"/>
-          <w:numId w:val="1"/>
-        </w:numPr>
-        <w:spacing w:before="100" w:beforeAutospacing="1" w:after="100" w:afterAutospacing="1" w:line="240" w:lineRule="auto"/>
-        <w:textAlignment w:val="baseline"/>
-        <w:rPr>
-          <w:rFonts w:ascii="Arial" w:eastAsia="Times New Roman" w:hAnsi="Arial" w:cs="Arial"/>
-          <w:color w:val="000000"/>
-        </w:rPr>
-      </w:pPr>
-      <w:r>
-        <w:rPr>
-          <w:rFonts w:ascii="Arial" w:eastAsia="Times New Roman" w:hAnsi="Arial" w:cs="Arial"/>
-          <w:b/>
-          <w:color w:val="000000"/>
-        </w:rPr>
-        <w:t xml:space="preserve">private </w:t>
-      </w:r>
-      <w:proofErr w:type="spellStart"/>
-      <w:r>
-        <w:rPr>
-          <w:rFonts w:ascii="Arial" w:eastAsia="Times New Roman" w:hAnsi="Arial" w:cs="Arial"/>
-          <w:color w:val="000000"/>
-        </w:rPr>
-        <w:t>TextBuffer</w:t>
-      </w:r>
-      <w:proofErr w:type="spellEnd"/>
-      <w:r>
-        <w:rPr>
-          <w:rFonts w:ascii="Arial" w:eastAsia="Times New Roman" w:hAnsi="Arial" w:cs="Arial"/>
-          <w:color w:val="000000"/>
-        </w:rPr>
-        <w:t xml:space="preserve"> </w:t>
-      </w:r>
-      <w:proofErr w:type="spellStart"/>
-      <w:r>
-        <w:rPr>
-          <w:rFonts w:ascii="Arial" w:eastAsia="Times New Roman" w:hAnsi="Arial" w:cs="Arial"/>
-          <w:color w:val="000000"/>
-        </w:rPr>
-        <w:t>temp_buff</w:t>
-      </w:r>
-      <w:proofErr w:type="spellEnd"/>
-    </w:p>
-    <w:p>
-      <w:pPr>
-        <w:numPr>
-          <w:ilvl w:val="0"/>
-          <w:numId w:val="1"/>
-        </w:numPr>
-        <w:spacing w:before="100" w:beforeAutospacing="1" w:after="100" w:afterAutospacing="1" w:line="240" w:lineRule="auto"/>
-        <w:textAlignment w:val="baseline"/>
-        <w:rPr>
-          <w:rFonts w:ascii="Arial" w:eastAsia="Times New Roman" w:hAnsi="Arial" w:cs="Arial"/>
-          <w:color w:val="000000"/>
-        </w:rPr>
-      </w:pPr>
-      <w:bookmarkStart w:id="1" w:name="_Hlk490340809"/>
-      <w:r>
-        <w:rPr>
-          <w:rFonts w:ascii="Arial" w:eastAsia="Times New Roman" w:hAnsi="Arial" w:cs="Arial"/>
-          <w:b/>
-          <w:color w:val="000000"/>
-        </w:rPr>
-        <w:t>private</w:t>
-      </w:r>
-      <w:r>
-        <w:rPr>
-          <w:rFonts w:ascii="Arial" w:eastAsia="Times New Roman" w:hAnsi="Arial" w:cs="Arial"/>
-          <w:color w:val="000000"/>
-        </w:rPr>
-        <w:t xml:space="preserve"> </w:t>
-      </w:r>
-      <w:bookmarkEnd w:id="1"/>
       <w:proofErr w:type="spellStart"/>
       <w:r>
         <w:rPr>
@@ -2088,6 +2086,11 @@
       </w:pPr>
     </w:p>
     <w:p/>
+    <w:p/>
+    <w:p>
+      <w:bookmarkStart w:id="1" w:name="_GoBack"/>
+      <w:bookmarkEnd w:id="1"/>
+    </w:p>
     <w:sectPr>
       <w:pgSz w:w="12240" w:h="15840"/>
       <w:pgMar w:top="1440" w:right="1440" w:bottom="1440" w:left="1440" w:header="720" w:footer="720" w:gutter="0"/>
@@ -3886,7 +3889,7 @@
 </file>
 
 <file path=customXml/itemProps1.xml><?xml version="1.0" encoding="utf-8"?>
-<ds:datastoreItem xmlns:ds="http://schemas.openxmlformats.org/officeDocument/2006/customXml" ds:itemID="{9DD15559-3808-433B-8039-7953F00FFC4D}">
+<ds:datastoreItem xmlns:ds="http://schemas.openxmlformats.org/officeDocument/2006/customXml" ds:itemID="{1EF97E0D-A26A-40C2-BF59-2AC706292617}">
   <ds:schemaRefs>
     <ds:schemaRef ds:uri="http://schemas.openxmlformats.org/officeDocument/2006/bibliography"/>
   </ds:schemaRefs>

</xml_diff>

<commit_message>
can open and display existing file but cannot modify content.
</commit_message>
<xml_diff>
--- a/proj2/proj2——analysis.docx
+++ b/proj2/proj2——analysis.docx
@@ -289,15 +289,45 @@
         </w:rPr>
         <w:t xml:space="preserve"> </w:t>
       </w:r>
-      <w:proofErr w:type="spellStart"/>
-      <w:r>
-        <w:rPr>
-          <w:rFonts w:ascii="Arial" w:eastAsia="Times New Roman" w:hAnsi="Arial" w:cs="Arial"/>
-          <w:color w:val="000000"/>
-        </w:rPr>
-        <w:t>lineWidth</w:t>
-      </w:r>
-      <w:proofErr w:type="spellEnd"/>
+      <w:r>
+        <w:rPr>
+          <w:rFonts w:ascii="Arial" w:eastAsia="Times New Roman" w:hAnsi="Arial" w:cs="Arial"/>
+          <w:color w:val="000000"/>
+        </w:rPr>
+        <w:t>linewidth</w:t>
+      </w:r>
+    </w:p>
+    <w:p>
+      <w:pPr>
+        <w:numPr>
+          <w:ilvl w:val="0"/>
+          <w:numId w:val="1"/>
+        </w:numPr>
+        <w:spacing w:before="100" w:beforeAutospacing="1" w:after="100" w:afterAutospacing="1" w:line="240" w:lineRule="auto"/>
+        <w:textAlignment w:val="baseline"/>
+        <w:rPr>
+          <w:rFonts w:ascii="Arial" w:eastAsia="Times New Roman" w:hAnsi="Arial" w:cs="Arial"/>
+          <w:color w:val="000000"/>
+        </w:rPr>
+      </w:pPr>
+      <w:proofErr w:type="spellStart"/>
+      <w:r>
+        <w:rPr>
+          <w:rFonts w:ascii="Arial" w:eastAsia="Times New Roman" w:hAnsi="Arial" w:cs="Arial"/>
+          <w:b/>
+          <w:color w:val="000000"/>
+        </w:rPr>
+        <w:t>Print.print</w:t>
+      </w:r>
+      <w:proofErr w:type="spellEnd"/>
+      <w:r>
+        <w:rPr>
+          <w:rFonts w:ascii="Arial" w:eastAsia="Times New Roman" w:hAnsi="Arial" w:cs="Arial"/>
+          <w:b/>
+          <w:color w:val="000000"/>
+        </w:rPr>
+        <w:t>()</w:t>
+      </w:r>
     </w:p>
     <w:p>
       <w:pPr>
@@ -1674,6 +1704,7 @@
           <w:rFonts w:ascii="Arial" w:eastAsia="Times New Roman" w:hAnsi="Arial" w:cs="Arial"/>
           <w:color w:val="000000"/>
         </w:rPr>
+        <w:lastRenderedPageBreak/>
         <w:t>WindowResizing</w:t>
       </w:r>
       <w:proofErr w:type="spellEnd"/>
@@ -1705,7 +1736,6 @@
           <w:rFonts w:ascii="Arial" w:eastAsia="Times New Roman" w:hAnsi="Arial" w:cs="Arial"/>
           <w:color w:val="000000"/>
         </w:rPr>
-        <w:lastRenderedPageBreak/>
         <w:t>getCursorPos</w:t>
       </w:r>
       <w:proofErr w:type="spellEnd"/>
@@ -1751,313 +1781,384 @@
           <w:sz w:val="24"/>
           <w:szCs w:val="24"/>
         </w:rPr>
-        <w:br/>
-      </w:r>
-      <w:r>
+        <w:t>Class Print:</w:t>
+      </w:r>
+    </w:p>
+    <w:p>
+      <w:pPr>
+        <w:pStyle w:val="ListParagraph"/>
+        <w:numPr>
+          <w:ilvl w:val="0"/>
+          <w:numId w:val="8"/>
+        </w:numPr>
+        <w:spacing w:after="240" w:line="240" w:lineRule="auto"/>
         <w:rPr>
           <w:rFonts w:ascii="Times New Roman" w:eastAsia="Times New Roman" w:hAnsi="Times New Roman" w:cs="Times New Roman"/>
           <w:sz w:val="24"/>
           <w:szCs w:val="24"/>
         </w:rPr>
-        <w:br/>
-      </w:r>
+      </w:pPr>
       <w:r>
         <w:rPr>
           <w:rFonts w:ascii="Times New Roman" w:eastAsia="Times New Roman" w:hAnsi="Times New Roman" w:cs="Times New Roman"/>
           <w:sz w:val="24"/>
           <w:szCs w:val="24"/>
         </w:rPr>
-        <w:br/>
-      </w:r>
-    </w:p>
-    <w:p>
-      <w:pPr>
-        <w:spacing w:after="0" w:line="240" w:lineRule="auto"/>
+        <w:t xml:space="preserve">String </w:t>
+      </w:r>
+      <w:proofErr w:type="spellStart"/>
+      <w:r>
         <w:rPr>
           <w:rFonts w:ascii="Times New Roman" w:eastAsia="Times New Roman" w:hAnsi="Times New Roman" w:cs="Times New Roman"/>
           <w:sz w:val="24"/>
           <w:szCs w:val="24"/>
         </w:rPr>
-      </w:pPr>
-      <w:r>
-        <w:rPr>
-          <w:rFonts w:ascii="Arial" w:eastAsia="Times New Roman" w:hAnsi="Arial" w:cs="Arial"/>
-          <w:color w:val="000000"/>
-        </w:rPr>
-        <w:t>Runtime constraints:</w:t>
-      </w:r>
-    </w:p>
-    <w:p>
-      <w:pPr>
-        <w:numPr>
-          <w:ilvl w:val="0"/>
-          <w:numId w:val="2"/>
-        </w:numPr>
-        <w:spacing w:after="0" w:line="240" w:lineRule="auto"/>
-        <w:textAlignment w:val="baseline"/>
-        <w:rPr>
-          <w:rFonts w:ascii="Arial" w:eastAsia="Times New Roman" w:hAnsi="Arial" w:cs="Arial"/>
-          <w:color w:val="000000"/>
-        </w:rPr>
-      </w:pPr>
-      <w:r>
-        <w:rPr>
-          <w:rFonts w:ascii="Arial" w:eastAsia="Times New Roman" w:hAnsi="Arial" w:cs="Arial"/>
-          <w:color w:val="000000"/>
-        </w:rPr>
-        <w:t>Inserting/deleting characters: Must be constant time.</w:t>
-      </w:r>
-    </w:p>
-    <w:p>
-      <w:pPr>
-        <w:numPr>
-          <w:ilvl w:val="0"/>
-          <w:numId w:val="2"/>
-        </w:numPr>
-        <w:spacing w:after="0" w:line="240" w:lineRule="auto"/>
-        <w:textAlignment w:val="baseline"/>
-        <w:rPr>
-          <w:rFonts w:ascii="Arial" w:eastAsia="Times New Roman" w:hAnsi="Arial" w:cs="Arial"/>
-          <w:color w:val="000000"/>
-        </w:rPr>
-      </w:pPr>
-      <w:r>
-        <w:rPr>
-          <w:rFonts w:ascii="Arial" w:eastAsia="Times New Roman" w:hAnsi="Arial" w:cs="Arial"/>
-          <w:color w:val="000000"/>
-        </w:rPr>
-        <w:t>Changing cursor position with arrow keys: Must be constant time.</w:t>
-      </w:r>
-    </w:p>
-    <w:p>
-      <w:pPr>
-        <w:numPr>
-          <w:ilvl w:val="0"/>
-          <w:numId w:val="2"/>
-        </w:numPr>
-        <w:spacing w:after="0" w:line="240" w:lineRule="auto"/>
-        <w:textAlignment w:val="baseline"/>
-        <w:rPr>
-          <w:rFonts w:ascii="Arial" w:eastAsia="Times New Roman" w:hAnsi="Arial" w:cs="Arial"/>
-          <w:color w:val="000000"/>
-        </w:rPr>
-      </w:pPr>
-      <w:r>
-        <w:rPr>
-          <w:rFonts w:ascii="Arial" w:eastAsia="Times New Roman" w:hAnsi="Arial" w:cs="Arial"/>
-          <w:color w:val="000000"/>
-        </w:rPr>
-        <w:t>Changing cursor position with clicks: Must be constant time.</w:t>
-      </w:r>
-    </w:p>
-    <w:p>
-      <w:pPr>
-        <w:numPr>
-          <w:ilvl w:val="0"/>
-          <w:numId w:val="2"/>
-        </w:numPr>
-        <w:spacing w:after="0" w:line="240" w:lineRule="auto"/>
-        <w:textAlignment w:val="baseline"/>
-        <w:rPr>
-          <w:rFonts w:ascii="Arial" w:eastAsia="Times New Roman" w:hAnsi="Arial" w:cs="Arial"/>
-          <w:color w:val="000000"/>
-        </w:rPr>
-      </w:pPr>
-      <w:r>
-        <w:rPr>
-          <w:rFonts w:ascii="Arial" w:eastAsia="Times New Roman" w:hAnsi="Arial" w:cs="Arial"/>
-          <w:color w:val="000000"/>
-        </w:rPr>
-        <w:t>Rendering text: Must be linear time.</w:t>
-      </w:r>
-    </w:p>
-    <w:p>
-      <w:pPr>
-        <w:spacing w:after="0" w:line="240" w:lineRule="auto"/>
+        <w:t>inputFilename</w:t>
+      </w:r>
+      <w:proofErr w:type="spellEnd"/>
+    </w:p>
+    <w:p>
+      <w:pPr>
+        <w:pStyle w:val="ListParagraph"/>
+        <w:numPr>
+          <w:ilvl w:val="0"/>
+          <w:numId w:val="8"/>
+        </w:numPr>
+        <w:spacing w:after="240" w:line="240" w:lineRule="auto"/>
         <w:rPr>
           <w:rFonts w:ascii="Times New Roman" w:eastAsia="Times New Roman" w:hAnsi="Times New Roman" w:cs="Times New Roman"/>
           <w:sz w:val="24"/>
           <w:szCs w:val="24"/>
         </w:rPr>
       </w:pPr>
-    </w:p>
-    <w:p>
-      <w:pPr>
-        <w:spacing w:after="0" w:line="240" w:lineRule="auto"/>
+      <w:proofErr w:type="gramStart"/>
+      <w:r>
         <w:rPr>
           <w:rFonts w:ascii="Times New Roman" w:eastAsia="Times New Roman" w:hAnsi="Times New Roman" w:cs="Times New Roman"/>
           <w:sz w:val="24"/>
           <w:szCs w:val="24"/>
         </w:rPr>
-      </w:pPr>
-      <w:r>
-        <w:rPr>
-          <w:rFonts w:ascii="Arial" w:eastAsia="Times New Roman" w:hAnsi="Arial" w:cs="Arial"/>
-          <w:b/>
-          <w:bCs/>
-          <w:color w:val="000000"/>
-        </w:rPr>
-        <w:t>Analysis: Insertion/Deletion</w:t>
-      </w:r>
-    </w:p>
-    <w:p>
-      <w:pPr>
-        <w:numPr>
-          <w:ilvl w:val="0"/>
-          <w:numId w:val="3"/>
-        </w:numPr>
-        <w:spacing w:before="100" w:beforeAutospacing="1" w:after="100" w:afterAutospacing="1" w:line="240" w:lineRule="auto"/>
-        <w:textAlignment w:val="baseline"/>
-        <w:rPr>
-          <w:rFonts w:ascii="Arial" w:eastAsia="Times New Roman" w:hAnsi="Arial" w:cs="Arial"/>
-          <w:color w:val="000000"/>
-        </w:rPr>
-      </w:pPr>
-    </w:p>
-    <w:p>
-      <w:pPr>
-        <w:spacing w:after="0" w:line="240" w:lineRule="auto"/>
+        <w:t>print(</w:t>
+      </w:r>
+      <w:proofErr w:type="gramEnd"/>
+      <w:r>
         <w:rPr>
           <w:rFonts w:ascii="Times New Roman" w:eastAsia="Times New Roman" w:hAnsi="Times New Roman" w:cs="Times New Roman"/>
           <w:sz w:val="24"/>
           <w:szCs w:val="24"/>
         </w:rPr>
-      </w:pPr>
-    </w:p>
-    <w:p>
-      <w:pPr>
-        <w:spacing w:after="0" w:line="240" w:lineRule="auto"/>
+        <w:t>)</w:t>
+      </w:r>
+    </w:p>
+    <w:p>
+      <w:pPr>
+        <w:pStyle w:val="ListParagraph"/>
+        <w:numPr>
+          <w:ilvl w:val="0"/>
+          <w:numId w:val="8"/>
+        </w:numPr>
+        <w:spacing w:after="240" w:line="240" w:lineRule="auto"/>
         <w:rPr>
           <w:rFonts w:ascii="Times New Roman" w:eastAsia="Times New Roman" w:hAnsi="Times New Roman" w:cs="Times New Roman"/>
           <w:sz w:val="24"/>
           <w:szCs w:val="24"/>
         </w:rPr>
       </w:pPr>
-      <w:r>
-        <w:rPr>
-          <w:rFonts w:ascii="Arial" w:eastAsia="Times New Roman" w:hAnsi="Arial" w:cs="Arial"/>
-          <w:b/>
-          <w:bCs/>
-          <w:color w:val="000000"/>
-        </w:rPr>
-        <w:t xml:space="preserve">Analysis: Changing Cursor Position </w:t>
-      </w:r>
-      <w:proofErr w:type="gramStart"/>
-      <w:r>
-        <w:rPr>
-          <w:rFonts w:ascii="Arial" w:eastAsia="Times New Roman" w:hAnsi="Arial" w:cs="Arial"/>
-          <w:b/>
-          <w:bCs/>
-          <w:color w:val="000000"/>
-        </w:rPr>
-        <w:t>With</w:t>
-      </w:r>
-      <w:proofErr w:type="gramEnd"/>
-      <w:r>
-        <w:rPr>
-          <w:rFonts w:ascii="Arial" w:eastAsia="Times New Roman" w:hAnsi="Arial" w:cs="Arial"/>
-          <w:b/>
-          <w:bCs/>
-          <w:color w:val="000000"/>
-        </w:rPr>
-        <w:t xml:space="preserve"> Arrow Keys:</w:t>
-      </w:r>
-    </w:p>
-    <w:p>
-      <w:pPr>
-        <w:numPr>
-          <w:ilvl w:val="0"/>
-          <w:numId w:val="4"/>
-        </w:numPr>
-        <w:spacing w:before="100" w:beforeAutospacing="1" w:after="100" w:afterAutospacing="1" w:line="240" w:lineRule="auto"/>
-        <w:textAlignment w:val="baseline"/>
-        <w:rPr>
-          <w:rFonts w:ascii="Arial" w:eastAsia="Times New Roman" w:hAnsi="Arial" w:cs="Arial"/>
-          <w:color w:val="000000"/>
-        </w:rPr>
-      </w:pPr>
-    </w:p>
-    <w:p>
-      <w:pPr>
-        <w:spacing w:after="0" w:line="240" w:lineRule="auto"/>
+      <w:proofErr w:type="spellStart"/>
+      <w:r>
         <w:rPr>
           <w:rFonts w:ascii="Times New Roman" w:eastAsia="Times New Roman" w:hAnsi="Times New Roman" w:cs="Times New Roman"/>
           <w:sz w:val="24"/>
           <w:szCs w:val="24"/>
         </w:rPr>
-      </w:pPr>
-    </w:p>
-    <w:p>
-      <w:pPr>
-        <w:spacing w:after="0" w:line="240" w:lineRule="auto"/>
+        <w:t>Read</w:t>
+      </w:r>
+      <w:r>
         <w:rPr>
           <w:rFonts w:ascii="Times New Roman" w:eastAsia="Times New Roman" w:hAnsi="Times New Roman" w:cs="Times New Roman"/>
           <w:sz w:val="24"/>
           <w:szCs w:val="24"/>
         </w:rPr>
-      </w:pPr>
-      <w:r>
-        <w:rPr>
-          <w:rFonts w:ascii="Arial" w:eastAsia="Times New Roman" w:hAnsi="Arial" w:cs="Arial"/>
-          <w:b/>
-          <w:bCs/>
-          <w:color w:val="000000"/>
-        </w:rPr>
-        <w:t xml:space="preserve">Analysis: Changing Cursor Position </w:t>
-      </w:r>
-      <w:proofErr w:type="gramStart"/>
-      <w:r>
-        <w:rPr>
-          <w:rFonts w:ascii="Arial" w:eastAsia="Times New Roman" w:hAnsi="Arial" w:cs="Arial"/>
-          <w:b/>
-          <w:bCs/>
-          <w:color w:val="000000"/>
-        </w:rPr>
-        <w:t>With</w:t>
-      </w:r>
-      <w:proofErr w:type="gramEnd"/>
-      <w:r>
-        <w:rPr>
-          <w:rFonts w:ascii="Arial" w:eastAsia="Times New Roman" w:hAnsi="Arial" w:cs="Arial"/>
-          <w:b/>
-          <w:bCs/>
-          <w:color w:val="000000"/>
-        </w:rPr>
-        <w:t xml:space="preserve"> Clicks:</w:t>
-      </w:r>
-    </w:p>
-    <w:p>
-      <w:pPr>
-        <w:numPr>
-          <w:ilvl w:val="0"/>
-          <w:numId w:val="5"/>
-        </w:numPr>
-        <w:spacing w:before="100" w:beforeAutospacing="1" w:after="100" w:afterAutospacing="1" w:line="240" w:lineRule="auto"/>
-        <w:textAlignment w:val="baseline"/>
-        <w:rPr>
-          <w:rFonts w:ascii="Arial" w:eastAsia="Times New Roman" w:hAnsi="Arial" w:cs="Arial"/>
-          <w:color w:val="000000"/>
-        </w:rPr>
-      </w:pPr>
-    </w:p>
-    <w:p>
-      <w:pPr>
-        <w:spacing w:after="0" w:line="240" w:lineRule="auto"/>
+        <w:t>File</w:t>
+      </w:r>
+      <w:proofErr w:type="spellEnd"/>
+      <w:r>
         <w:rPr>
           <w:rFonts w:ascii="Times New Roman" w:eastAsia="Times New Roman" w:hAnsi="Times New Roman" w:cs="Times New Roman"/>
           <w:sz w:val="24"/>
           <w:szCs w:val="24"/>
         </w:rPr>
-      </w:pPr>
-    </w:p>
-    <w:p>
-      <w:pPr>
-        <w:spacing w:after="0" w:line="240" w:lineRule="auto"/>
+        <w:t>(</w:t>
+      </w:r>
+      <w:proofErr w:type="spellStart"/>
+      <w:r>
         <w:rPr>
           <w:rFonts w:ascii="Times New Roman" w:eastAsia="Times New Roman" w:hAnsi="Times New Roman" w:cs="Times New Roman"/>
           <w:sz w:val="24"/>
           <w:szCs w:val="24"/>
         </w:rPr>
+        <w:t>inputFilename</w:t>
+      </w:r>
+      <w:proofErr w:type="spellEnd"/>
+      <w:r>
+        <w:rPr>
+          <w:rFonts w:ascii="Times New Roman" w:eastAsia="Times New Roman" w:hAnsi="Times New Roman" w:cs="Times New Roman"/>
+          <w:sz w:val="24"/>
+          <w:szCs w:val="24"/>
+        </w:rPr>
+        <w:t>)</w:t>
+      </w:r>
+    </w:p>
+    <w:p>
+      <w:pPr>
+        <w:spacing w:after="240" w:line="240" w:lineRule="auto"/>
+        <w:rPr>
+          <w:rFonts w:ascii="Times New Roman" w:eastAsia="Times New Roman" w:hAnsi="Times New Roman" w:cs="Times New Roman"/>
+          <w:sz w:val="24"/>
+          <w:szCs w:val="24"/>
+        </w:rPr>
+      </w:pPr>
+    </w:p>
+    <w:p>
+      <w:pPr>
+        <w:spacing w:after="240" w:line="240" w:lineRule="auto"/>
+        <w:rPr>
+          <w:rFonts w:ascii="Times New Roman" w:eastAsia="Times New Roman" w:hAnsi="Times New Roman" w:cs="Times New Roman"/>
+          <w:sz w:val="24"/>
+          <w:szCs w:val="24"/>
+        </w:rPr>
+      </w:pPr>
+      <w:r>
+        <w:rPr>
+          <w:rFonts w:ascii="Times New Roman" w:eastAsia="Times New Roman" w:hAnsi="Times New Roman" w:cs="Times New Roman"/>
+          <w:sz w:val="24"/>
+          <w:szCs w:val="24"/>
+        </w:rPr>
+        <w:t xml:space="preserve">Class </w:t>
+      </w:r>
+      <w:proofErr w:type="spellStart"/>
+      <w:r>
+        <w:rPr>
+          <w:rFonts w:ascii="Times New Roman" w:eastAsia="Times New Roman" w:hAnsi="Times New Roman" w:cs="Times New Roman"/>
+          <w:sz w:val="24"/>
+          <w:szCs w:val="24"/>
+        </w:rPr>
+        <w:t>ReadFile</w:t>
+      </w:r>
+      <w:proofErr w:type="spellEnd"/>
+      <w:r>
+        <w:rPr>
+          <w:rFonts w:ascii="Times New Roman" w:eastAsia="Times New Roman" w:hAnsi="Times New Roman" w:cs="Times New Roman"/>
+          <w:sz w:val="24"/>
+          <w:szCs w:val="24"/>
+        </w:rPr>
+        <w:t>:</w:t>
+      </w:r>
+    </w:p>
+    <w:p>
+      <w:pPr>
+        <w:pStyle w:val="ListParagraph"/>
+        <w:numPr>
+          <w:ilvl w:val="0"/>
+          <w:numId w:val="9"/>
+        </w:numPr>
+        <w:spacing w:after="240" w:line="240" w:lineRule="auto"/>
+        <w:rPr>
+          <w:rFonts w:ascii="Times New Roman" w:eastAsia="Times New Roman" w:hAnsi="Times New Roman" w:cs="Times New Roman"/>
+          <w:sz w:val="24"/>
+          <w:szCs w:val="24"/>
+        </w:rPr>
+      </w:pPr>
+      <w:proofErr w:type="spellStart"/>
+      <w:r>
+        <w:rPr>
+          <w:rFonts w:ascii="Times New Roman" w:eastAsia="Times New Roman" w:hAnsi="Times New Roman" w:cs="Times New Roman"/>
+          <w:sz w:val="24"/>
+          <w:szCs w:val="24"/>
+        </w:rPr>
+        <w:t>ReadFile</w:t>
+      </w:r>
+      <w:proofErr w:type="spellEnd"/>
+      <w:r>
+        <w:rPr>
+          <w:rFonts w:ascii="Times New Roman" w:eastAsia="Times New Roman" w:hAnsi="Times New Roman" w:cs="Times New Roman"/>
+          <w:sz w:val="24"/>
+          <w:szCs w:val="24"/>
+        </w:rPr>
+        <w:t xml:space="preserve">(String </w:t>
+      </w:r>
+      <w:proofErr w:type="spellStart"/>
+      <w:r>
+        <w:rPr>
+          <w:rFonts w:ascii="Times New Roman" w:eastAsia="Times New Roman" w:hAnsi="Times New Roman" w:cs="Times New Roman"/>
+          <w:sz w:val="24"/>
+          <w:szCs w:val="24"/>
+        </w:rPr>
+        <w:t>input</w:t>
+      </w:r>
+      <w:bookmarkStart w:id="1" w:name="_GoBack"/>
+      <w:bookmarkEnd w:id="1"/>
+      <w:r>
+        <w:rPr>
+          <w:rFonts w:ascii="Times New Roman" w:eastAsia="Times New Roman" w:hAnsi="Times New Roman" w:cs="Times New Roman"/>
+          <w:sz w:val="24"/>
+          <w:szCs w:val="24"/>
+        </w:rPr>
+        <w:t>Filename</w:t>
+      </w:r>
+      <w:proofErr w:type="spellEnd"/>
+      <w:r>
+        <w:rPr>
+          <w:rFonts w:ascii="Times New Roman" w:eastAsia="Times New Roman" w:hAnsi="Times New Roman" w:cs="Times New Roman"/>
+          <w:sz w:val="24"/>
+          <w:szCs w:val="24"/>
+        </w:rPr>
+        <w:t>)</w:t>
+      </w:r>
+      <w:r>
+        <w:rPr>
+          <w:rFonts w:ascii="Times New Roman" w:eastAsia="Times New Roman" w:hAnsi="Times New Roman" w:cs="Times New Roman"/>
+          <w:sz w:val="24"/>
+          <w:szCs w:val="24"/>
+        </w:rPr>
+        <w:br/>
+      </w:r>
+      <w:r>
+        <w:rPr>
+          <w:rFonts w:ascii="Times New Roman" w:eastAsia="Times New Roman" w:hAnsi="Times New Roman" w:cs="Times New Roman"/>
+          <w:sz w:val="24"/>
+          <w:szCs w:val="24"/>
+        </w:rPr>
+        <w:br/>
+      </w:r>
+      <w:r>
+        <w:rPr>
+          <w:rFonts w:ascii="Times New Roman" w:eastAsia="Times New Roman" w:hAnsi="Times New Roman" w:cs="Times New Roman"/>
+          <w:sz w:val="24"/>
+          <w:szCs w:val="24"/>
+        </w:rPr>
+        <w:br/>
+      </w:r>
+    </w:p>
+    <w:p>
+      <w:pPr>
+        <w:spacing w:after="0" w:line="240" w:lineRule="auto"/>
+        <w:rPr>
+          <w:rFonts w:ascii="Times New Roman" w:eastAsia="Times New Roman" w:hAnsi="Times New Roman" w:cs="Times New Roman"/>
+          <w:sz w:val="24"/>
+          <w:szCs w:val="24"/>
+        </w:rPr>
+      </w:pPr>
+      <w:r>
+        <w:rPr>
+          <w:rFonts w:ascii="Arial" w:eastAsia="Times New Roman" w:hAnsi="Arial" w:cs="Arial"/>
+          <w:color w:val="000000"/>
+        </w:rPr>
+        <w:t>Runtime constraints:</w:t>
+      </w:r>
+    </w:p>
+    <w:p>
+      <w:pPr>
+        <w:numPr>
+          <w:ilvl w:val="0"/>
+          <w:numId w:val="2"/>
+        </w:numPr>
+        <w:spacing w:after="0" w:line="240" w:lineRule="auto"/>
+        <w:textAlignment w:val="baseline"/>
+        <w:rPr>
+          <w:rFonts w:ascii="Arial" w:eastAsia="Times New Roman" w:hAnsi="Arial" w:cs="Arial"/>
+          <w:color w:val="000000"/>
+        </w:rPr>
+      </w:pPr>
+      <w:r>
+        <w:rPr>
+          <w:rFonts w:ascii="Arial" w:eastAsia="Times New Roman" w:hAnsi="Arial" w:cs="Arial"/>
+          <w:color w:val="000000"/>
+        </w:rPr>
+        <w:t>Inserting/deleting characters: Must be constant time.</w:t>
+      </w:r>
+    </w:p>
+    <w:p>
+      <w:pPr>
+        <w:numPr>
+          <w:ilvl w:val="0"/>
+          <w:numId w:val="2"/>
+        </w:numPr>
+        <w:spacing w:after="0" w:line="240" w:lineRule="auto"/>
+        <w:textAlignment w:val="baseline"/>
+        <w:rPr>
+          <w:rFonts w:ascii="Arial" w:eastAsia="Times New Roman" w:hAnsi="Arial" w:cs="Arial"/>
+          <w:color w:val="000000"/>
+        </w:rPr>
+      </w:pPr>
+      <w:r>
+        <w:rPr>
+          <w:rFonts w:ascii="Arial" w:eastAsia="Times New Roman" w:hAnsi="Arial" w:cs="Arial"/>
+          <w:color w:val="000000"/>
+        </w:rPr>
+        <w:t>Changing cursor position with arrow keys: Must be constant time.</w:t>
+      </w:r>
+    </w:p>
+    <w:p>
+      <w:pPr>
+        <w:numPr>
+          <w:ilvl w:val="0"/>
+          <w:numId w:val="2"/>
+        </w:numPr>
+        <w:spacing w:after="0" w:line="240" w:lineRule="auto"/>
+        <w:textAlignment w:val="baseline"/>
+        <w:rPr>
+          <w:rFonts w:ascii="Arial" w:eastAsia="Times New Roman" w:hAnsi="Arial" w:cs="Arial"/>
+          <w:color w:val="000000"/>
+        </w:rPr>
+      </w:pPr>
+      <w:r>
+        <w:rPr>
+          <w:rFonts w:ascii="Arial" w:eastAsia="Times New Roman" w:hAnsi="Arial" w:cs="Arial"/>
+          <w:color w:val="000000"/>
+        </w:rPr>
+        <w:t>Changing cursor position with clicks: Must be constant time.</w:t>
+      </w:r>
+    </w:p>
+    <w:p>
+      <w:pPr>
+        <w:numPr>
+          <w:ilvl w:val="0"/>
+          <w:numId w:val="2"/>
+        </w:numPr>
+        <w:spacing w:after="0" w:line="240" w:lineRule="auto"/>
+        <w:textAlignment w:val="baseline"/>
+        <w:rPr>
+          <w:rFonts w:ascii="Arial" w:eastAsia="Times New Roman" w:hAnsi="Arial" w:cs="Arial"/>
+          <w:color w:val="000000"/>
+        </w:rPr>
+      </w:pPr>
+      <w:r>
+        <w:rPr>
+          <w:rFonts w:ascii="Arial" w:eastAsia="Times New Roman" w:hAnsi="Arial" w:cs="Arial"/>
+          <w:color w:val="000000"/>
+        </w:rPr>
+        <w:t>Rendering text: Must be linear time.</w:t>
+      </w:r>
+    </w:p>
+    <w:p>
+      <w:pPr>
+        <w:spacing w:after="0" w:line="240" w:lineRule="auto"/>
+        <w:rPr>
+          <w:rFonts w:ascii="Times New Roman" w:eastAsia="Times New Roman" w:hAnsi="Times New Roman" w:cs="Times New Roman"/>
+          <w:sz w:val="24"/>
+          <w:szCs w:val="24"/>
+        </w:rPr>
+      </w:pPr>
+    </w:p>
+    <w:p>
+      <w:pPr>
+        <w:spacing w:after="0" w:line="240" w:lineRule="auto"/>
+        <w:rPr>
+          <w:rFonts w:ascii="Times New Roman" w:eastAsia="Times New Roman" w:hAnsi="Times New Roman" w:cs="Times New Roman"/>
+          <w:sz w:val="24"/>
+          <w:szCs w:val="24"/>
+        </w:rPr>
       </w:pPr>
       <w:r>
         <w:rPr>
@@ -2066,31 +2167,197 @@
           <w:bCs/>
           <w:color w:val="000000"/>
         </w:rPr>
-        <w:t>Analysis: Rendering Text</w:t>
-      </w:r>
-    </w:p>
-    <w:p>
-      <w:pPr>
-        <w:numPr>
-          <w:ilvl w:val="0"/>
-          <w:numId w:val="6"/>
-        </w:numPr>
-        <w:spacing w:before="100" w:beforeAutospacing="1" w:after="100" w:afterAutospacing="1" w:line="240" w:lineRule="auto"/>
-        <w:textAlignment w:val="baseline"/>
+        <w:t>Analysis: Insertion/Deletion</w:t>
+      </w:r>
+    </w:p>
+    <w:p>
+      <w:pPr>
+        <w:numPr>
+          <w:ilvl w:val="0"/>
+          <w:numId w:val="3"/>
+        </w:numPr>
+        <w:spacing w:before="100" w:beforeAutospacing="1" w:after="100" w:afterAutospacing="1" w:line="240" w:lineRule="auto"/>
+        <w:textAlignment w:val="baseline"/>
+        <w:rPr>
+          <w:rFonts w:ascii="Arial" w:eastAsia="Times New Roman" w:hAnsi="Arial" w:cs="Arial"/>
+          <w:color w:val="000000"/>
+        </w:rPr>
+      </w:pPr>
+    </w:p>
+    <w:p>
+      <w:pPr>
+        <w:spacing w:after="0" w:line="240" w:lineRule="auto"/>
+        <w:rPr>
+          <w:rFonts w:ascii="Times New Roman" w:eastAsia="Times New Roman" w:hAnsi="Times New Roman" w:cs="Times New Roman"/>
+          <w:sz w:val="24"/>
+          <w:szCs w:val="24"/>
+        </w:rPr>
+      </w:pPr>
+    </w:p>
+    <w:p>
+      <w:pPr>
+        <w:spacing w:after="0" w:line="240" w:lineRule="auto"/>
+        <w:rPr>
+          <w:rFonts w:ascii="Times New Roman" w:eastAsia="Times New Roman" w:hAnsi="Times New Roman" w:cs="Times New Roman"/>
+          <w:sz w:val="24"/>
+          <w:szCs w:val="24"/>
+        </w:rPr>
+      </w:pPr>
+      <w:r>
         <w:rPr>
           <w:rFonts w:ascii="Arial" w:eastAsia="Times New Roman" w:hAnsi="Arial" w:cs="Arial"/>
           <w:b/>
           <w:bCs/>
           <w:color w:val="000000"/>
         </w:rPr>
+        <w:t xml:space="preserve">Analysis: Changing Cursor Position </w:t>
+      </w:r>
+      <w:proofErr w:type="gramStart"/>
+      <w:r>
+        <w:rPr>
+          <w:rFonts w:ascii="Arial" w:eastAsia="Times New Roman" w:hAnsi="Arial" w:cs="Arial"/>
+          <w:b/>
+          <w:bCs/>
+          <w:color w:val="000000"/>
+        </w:rPr>
+        <w:t>With</w:t>
+      </w:r>
+      <w:proofErr w:type="gramEnd"/>
+      <w:r>
+        <w:rPr>
+          <w:rFonts w:ascii="Arial" w:eastAsia="Times New Roman" w:hAnsi="Arial" w:cs="Arial"/>
+          <w:b/>
+          <w:bCs/>
+          <w:color w:val="000000"/>
+        </w:rPr>
+        <w:t xml:space="preserve"> Arrow Keys:</w:t>
+      </w:r>
+    </w:p>
+    <w:p>
+      <w:pPr>
+        <w:numPr>
+          <w:ilvl w:val="0"/>
+          <w:numId w:val="4"/>
+        </w:numPr>
+        <w:spacing w:before="100" w:beforeAutospacing="1" w:after="100" w:afterAutospacing="1" w:line="240" w:lineRule="auto"/>
+        <w:textAlignment w:val="baseline"/>
+        <w:rPr>
+          <w:rFonts w:ascii="Arial" w:eastAsia="Times New Roman" w:hAnsi="Arial" w:cs="Arial"/>
+          <w:color w:val="000000"/>
+        </w:rPr>
+      </w:pPr>
+    </w:p>
+    <w:p>
+      <w:pPr>
+        <w:spacing w:after="0" w:line="240" w:lineRule="auto"/>
+        <w:rPr>
+          <w:rFonts w:ascii="Times New Roman" w:eastAsia="Times New Roman" w:hAnsi="Times New Roman" w:cs="Times New Roman"/>
+          <w:sz w:val="24"/>
+          <w:szCs w:val="24"/>
+        </w:rPr>
+      </w:pPr>
+    </w:p>
+    <w:p>
+      <w:pPr>
+        <w:spacing w:after="0" w:line="240" w:lineRule="auto"/>
+        <w:rPr>
+          <w:rFonts w:ascii="Times New Roman" w:eastAsia="Times New Roman" w:hAnsi="Times New Roman" w:cs="Times New Roman"/>
+          <w:sz w:val="24"/>
+          <w:szCs w:val="24"/>
+        </w:rPr>
+      </w:pPr>
+      <w:r>
+        <w:rPr>
+          <w:rFonts w:ascii="Arial" w:eastAsia="Times New Roman" w:hAnsi="Arial" w:cs="Arial"/>
+          <w:b/>
+          <w:bCs/>
+          <w:color w:val="000000"/>
+        </w:rPr>
+        <w:t xml:space="preserve">Analysis: Changing Cursor Position </w:t>
+      </w:r>
+      <w:proofErr w:type="gramStart"/>
+      <w:r>
+        <w:rPr>
+          <w:rFonts w:ascii="Arial" w:eastAsia="Times New Roman" w:hAnsi="Arial" w:cs="Arial"/>
+          <w:b/>
+          <w:bCs/>
+          <w:color w:val="000000"/>
+        </w:rPr>
+        <w:t>With</w:t>
+      </w:r>
+      <w:proofErr w:type="gramEnd"/>
+      <w:r>
+        <w:rPr>
+          <w:rFonts w:ascii="Arial" w:eastAsia="Times New Roman" w:hAnsi="Arial" w:cs="Arial"/>
+          <w:b/>
+          <w:bCs/>
+          <w:color w:val="000000"/>
+        </w:rPr>
+        <w:t xml:space="preserve"> Clicks:</w:t>
+      </w:r>
+    </w:p>
+    <w:p>
+      <w:pPr>
+        <w:numPr>
+          <w:ilvl w:val="0"/>
+          <w:numId w:val="5"/>
+        </w:numPr>
+        <w:spacing w:before="100" w:beforeAutospacing="1" w:after="100" w:afterAutospacing="1" w:line="240" w:lineRule="auto"/>
+        <w:textAlignment w:val="baseline"/>
+        <w:rPr>
+          <w:rFonts w:ascii="Arial" w:eastAsia="Times New Roman" w:hAnsi="Arial" w:cs="Arial"/>
+          <w:color w:val="000000"/>
+        </w:rPr>
+      </w:pPr>
+    </w:p>
+    <w:p>
+      <w:pPr>
+        <w:spacing w:after="0" w:line="240" w:lineRule="auto"/>
+        <w:rPr>
+          <w:rFonts w:ascii="Times New Roman" w:eastAsia="Times New Roman" w:hAnsi="Times New Roman" w:cs="Times New Roman"/>
+          <w:sz w:val="24"/>
+          <w:szCs w:val="24"/>
+        </w:rPr>
+      </w:pPr>
+    </w:p>
+    <w:p>
+      <w:pPr>
+        <w:spacing w:after="0" w:line="240" w:lineRule="auto"/>
+        <w:rPr>
+          <w:rFonts w:ascii="Times New Roman" w:eastAsia="Times New Roman" w:hAnsi="Times New Roman" w:cs="Times New Roman"/>
+          <w:sz w:val="24"/>
+          <w:szCs w:val="24"/>
+        </w:rPr>
+      </w:pPr>
+      <w:r>
+        <w:rPr>
+          <w:rFonts w:ascii="Arial" w:eastAsia="Times New Roman" w:hAnsi="Arial" w:cs="Arial"/>
+          <w:b/>
+          <w:bCs/>
+          <w:color w:val="000000"/>
+        </w:rPr>
+        <w:t>Analysis: Rendering Text</w:t>
+      </w:r>
+    </w:p>
+    <w:p>
+      <w:pPr>
+        <w:numPr>
+          <w:ilvl w:val="0"/>
+          <w:numId w:val="6"/>
+        </w:numPr>
+        <w:spacing w:before="100" w:beforeAutospacing="1" w:after="100" w:afterAutospacing="1" w:line="240" w:lineRule="auto"/>
+        <w:textAlignment w:val="baseline"/>
+        <w:rPr>
+          <w:rFonts w:ascii="Arial" w:eastAsia="Times New Roman" w:hAnsi="Arial" w:cs="Arial"/>
+          <w:b/>
+          <w:bCs/>
+          <w:color w:val="000000"/>
+        </w:rPr>
       </w:pPr>
     </w:p>
     <w:p/>
     <w:p/>
-    <w:p>
-      <w:bookmarkStart w:id="1" w:name="_GoBack"/>
-      <w:bookmarkEnd w:id="1"/>
-    </w:p>
+    <w:p/>
     <w:sectPr>
       <w:pgSz w:w="12240" w:h="15840"/>
       <w:pgMar w:top="1440" w:right="1440" w:bottom="1440" w:left="1440" w:header="720" w:footer="720" w:gutter="0"/>
@@ -2366,6 +2633,119 @@
     </w:lvl>
   </w:abstractNum>
   <w:abstractNum w:abstractNumId="2" w15:restartNumberingAfterBreak="0">
+    <w:nsid w:val="4CF75547"/>
+    <w:multiLevelType w:val="hybridMultilevel"/>
+    <w:tmpl w:val="85CE94AC"/>
+    <w:lvl w:ilvl="0" w:tplc="04090001">
+      <w:start w:val="1"/>
+      <w:numFmt w:val="bullet"/>
+      <w:lvlText w:val=""/>
+      <w:lvlJc w:val="left"/>
+      <w:pPr>
+        <w:ind w:left="720" w:hanging="360"/>
+      </w:pPr>
+      <w:rPr>
+        <w:rFonts w:ascii="Symbol" w:hAnsi="Symbol" w:hint="default"/>
+      </w:rPr>
+    </w:lvl>
+    <w:lvl w:ilvl="1" w:tplc="04090003" w:tentative="1">
+      <w:start w:val="1"/>
+      <w:numFmt w:val="bullet"/>
+      <w:lvlText w:val="o"/>
+      <w:lvlJc w:val="left"/>
+      <w:pPr>
+        <w:ind w:left="1440" w:hanging="360"/>
+      </w:pPr>
+      <w:rPr>
+        <w:rFonts w:ascii="Courier New" w:hAnsi="Courier New" w:cs="Courier New" w:hint="default"/>
+      </w:rPr>
+    </w:lvl>
+    <w:lvl w:ilvl="2" w:tplc="04090005" w:tentative="1">
+      <w:start w:val="1"/>
+      <w:numFmt w:val="bullet"/>
+      <w:lvlText w:val=""/>
+      <w:lvlJc w:val="left"/>
+      <w:pPr>
+        <w:ind w:left="2160" w:hanging="360"/>
+      </w:pPr>
+      <w:rPr>
+        <w:rFonts w:ascii="Wingdings" w:hAnsi="Wingdings" w:hint="default"/>
+      </w:rPr>
+    </w:lvl>
+    <w:lvl w:ilvl="3" w:tplc="04090001" w:tentative="1">
+      <w:start w:val="1"/>
+      <w:numFmt w:val="bullet"/>
+      <w:lvlText w:val=""/>
+      <w:lvlJc w:val="left"/>
+      <w:pPr>
+        <w:ind w:left="2880" w:hanging="360"/>
+      </w:pPr>
+      <w:rPr>
+        <w:rFonts w:ascii="Symbol" w:hAnsi="Symbol" w:hint="default"/>
+      </w:rPr>
+    </w:lvl>
+    <w:lvl w:ilvl="4" w:tplc="04090003" w:tentative="1">
+      <w:start w:val="1"/>
+      <w:numFmt w:val="bullet"/>
+      <w:lvlText w:val="o"/>
+      <w:lvlJc w:val="left"/>
+      <w:pPr>
+        <w:ind w:left="3600" w:hanging="360"/>
+      </w:pPr>
+      <w:rPr>
+        <w:rFonts w:ascii="Courier New" w:hAnsi="Courier New" w:cs="Courier New" w:hint="default"/>
+      </w:rPr>
+    </w:lvl>
+    <w:lvl w:ilvl="5" w:tplc="04090005" w:tentative="1">
+      <w:start w:val="1"/>
+      <w:numFmt w:val="bullet"/>
+      <w:lvlText w:val=""/>
+      <w:lvlJc w:val="left"/>
+      <w:pPr>
+        <w:ind w:left="4320" w:hanging="360"/>
+      </w:pPr>
+      <w:rPr>
+        <w:rFonts w:ascii="Wingdings" w:hAnsi="Wingdings" w:hint="default"/>
+      </w:rPr>
+    </w:lvl>
+    <w:lvl w:ilvl="6" w:tplc="04090001" w:tentative="1">
+      <w:start w:val="1"/>
+      <w:numFmt w:val="bullet"/>
+      <w:lvlText w:val=""/>
+      <w:lvlJc w:val="left"/>
+      <w:pPr>
+        <w:ind w:left="5040" w:hanging="360"/>
+      </w:pPr>
+      <w:rPr>
+        <w:rFonts w:ascii="Symbol" w:hAnsi="Symbol" w:hint="default"/>
+      </w:rPr>
+    </w:lvl>
+    <w:lvl w:ilvl="7" w:tplc="04090003" w:tentative="1">
+      <w:start w:val="1"/>
+      <w:numFmt w:val="bullet"/>
+      <w:lvlText w:val="o"/>
+      <w:lvlJc w:val="left"/>
+      <w:pPr>
+        <w:ind w:left="5760" w:hanging="360"/>
+      </w:pPr>
+      <w:rPr>
+        <w:rFonts w:ascii="Courier New" w:hAnsi="Courier New" w:cs="Courier New" w:hint="default"/>
+      </w:rPr>
+    </w:lvl>
+    <w:lvl w:ilvl="8" w:tplc="04090005" w:tentative="1">
+      <w:start w:val="1"/>
+      <w:numFmt w:val="bullet"/>
+      <w:lvlText w:val=""/>
+      <w:lvlJc w:val="left"/>
+      <w:pPr>
+        <w:ind w:left="6480" w:hanging="360"/>
+      </w:pPr>
+      <w:rPr>
+        <w:rFonts w:ascii="Wingdings" w:hAnsi="Wingdings" w:hint="default"/>
+      </w:rPr>
+    </w:lvl>
+  </w:abstractNum>
+  <w:abstractNum w:abstractNumId="3" w15:restartNumberingAfterBreak="0">
     <w:nsid w:val="56B40A51"/>
     <w:multiLevelType w:val="multilevel"/>
     <w:tmpl w:val="E098AB1C"/>
@@ -2514,7 +2894,120 @@
       </w:rPr>
     </w:lvl>
   </w:abstractNum>
-  <w:abstractNum w:abstractNumId="3" w15:restartNumberingAfterBreak="0">
+  <w:abstractNum w:abstractNumId="4" w15:restartNumberingAfterBreak="0">
+    <w:nsid w:val="5EDC63DF"/>
+    <w:multiLevelType w:val="hybridMultilevel"/>
+    <w:tmpl w:val="689E14BA"/>
+    <w:lvl w:ilvl="0" w:tplc="04090001">
+      <w:start w:val="1"/>
+      <w:numFmt w:val="bullet"/>
+      <w:lvlText w:val=""/>
+      <w:lvlJc w:val="left"/>
+      <w:pPr>
+        <w:ind w:left="720" w:hanging="360"/>
+      </w:pPr>
+      <w:rPr>
+        <w:rFonts w:ascii="Symbol" w:hAnsi="Symbol" w:hint="default"/>
+      </w:rPr>
+    </w:lvl>
+    <w:lvl w:ilvl="1" w:tplc="04090003" w:tentative="1">
+      <w:start w:val="1"/>
+      <w:numFmt w:val="bullet"/>
+      <w:lvlText w:val="o"/>
+      <w:lvlJc w:val="left"/>
+      <w:pPr>
+        <w:ind w:left="1440" w:hanging="360"/>
+      </w:pPr>
+      <w:rPr>
+        <w:rFonts w:ascii="Courier New" w:hAnsi="Courier New" w:cs="Courier New" w:hint="default"/>
+      </w:rPr>
+    </w:lvl>
+    <w:lvl w:ilvl="2" w:tplc="04090005" w:tentative="1">
+      <w:start w:val="1"/>
+      <w:numFmt w:val="bullet"/>
+      <w:lvlText w:val=""/>
+      <w:lvlJc w:val="left"/>
+      <w:pPr>
+        <w:ind w:left="2160" w:hanging="360"/>
+      </w:pPr>
+      <w:rPr>
+        <w:rFonts w:ascii="Wingdings" w:hAnsi="Wingdings" w:hint="default"/>
+      </w:rPr>
+    </w:lvl>
+    <w:lvl w:ilvl="3" w:tplc="04090001" w:tentative="1">
+      <w:start w:val="1"/>
+      <w:numFmt w:val="bullet"/>
+      <w:lvlText w:val=""/>
+      <w:lvlJc w:val="left"/>
+      <w:pPr>
+        <w:ind w:left="2880" w:hanging="360"/>
+      </w:pPr>
+      <w:rPr>
+        <w:rFonts w:ascii="Symbol" w:hAnsi="Symbol" w:hint="default"/>
+      </w:rPr>
+    </w:lvl>
+    <w:lvl w:ilvl="4" w:tplc="04090003" w:tentative="1">
+      <w:start w:val="1"/>
+      <w:numFmt w:val="bullet"/>
+      <w:lvlText w:val="o"/>
+      <w:lvlJc w:val="left"/>
+      <w:pPr>
+        <w:ind w:left="3600" w:hanging="360"/>
+      </w:pPr>
+      <w:rPr>
+        <w:rFonts w:ascii="Courier New" w:hAnsi="Courier New" w:cs="Courier New" w:hint="default"/>
+      </w:rPr>
+    </w:lvl>
+    <w:lvl w:ilvl="5" w:tplc="04090005" w:tentative="1">
+      <w:start w:val="1"/>
+      <w:numFmt w:val="bullet"/>
+      <w:lvlText w:val=""/>
+      <w:lvlJc w:val="left"/>
+      <w:pPr>
+        <w:ind w:left="4320" w:hanging="360"/>
+      </w:pPr>
+      <w:rPr>
+        <w:rFonts w:ascii="Wingdings" w:hAnsi="Wingdings" w:hint="default"/>
+      </w:rPr>
+    </w:lvl>
+    <w:lvl w:ilvl="6" w:tplc="04090001" w:tentative="1">
+      <w:start w:val="1"/>
+      <w:numFmt w:val="bullet"/>
+      <w:lvlText w:val=""/>
+      <w:lvlJc w:val="left"/>
+      <w:pPr>
+        <w:ind w:left="5040" w:hanging="360"/>
+      </w:pPr>
+      <w:rPr>
+        <w:rFonts w:ascii="Symbol" w:hAnsi="Symbol" w:hint="default"/>
+      </w:rPr>
+    </w:lvl>
+    <w:lvl w:ilvl="7" w:tplc="04090003" w:tentative="1">
+      <w:start w:val="1"/>
+      <w:numFmt w:val="bullet"/>
+      <w:lvlText w:val="o"/>
+      <w:lvlJc w:val="left"/>
+      <w:pPr>
+        <w:ind w:left="5760" w:hanging="360"/>
+      </w:pPr>
+      <w:rPr>
+        <w:rFonts w:ascii="Courier New" w:hAnsi="Courier New" w:cs="Courier New" w:hint="default"/>
+      </w:rPr>
+    </w:lvl>
+    <w:lvl w:ilvl="8" w:tplc="04090005" w:tentative="1">
+      <w:start w:val="1"/>
+      <w:numFmt w:val="bullet"/>
+      <w:lvlText w:val=""/>
+      <w:lvlJc w:val="left"/>
+      <w:pPr>
+        <w:ind w:left="6480" w:hanging="360"/>
+      </w:pPr>
+      <w:rPr>
+        <w:rFonts w:ascii="Wingdings" w:hAnsi="Wingdings" w:hint="default"/>
+      </w:rPr>
+    </w:lvl>
+  </w:abstractNum>
+  <w:abstractNum w:abstractNumId="5" w15:restartNumberingAfterBreak="0">
     <w:nsid w:val="68560885"/>
     <w:multiLevelType w:val="multilevel"/>
     <w:tmpl w:val="2854ACA8"/>
@@ -2663,7 +3156,7 @@
       </w:rPr>
     </w:lvl>
   </w:abstractNum>
-  <w:abstractNum w:abstractNumId="4" w15:restartNumberingAfterBreak="0">
+  <w:abstractNum w:abstractNumId="6" w15:restartNumberingAfterBreak="0">
     <w:nsid w:val="6A1275A0"/>
     <w:multiLevelType w:val="multilevel"/>
     <w:tmpl w:val="8278B170"/>
@@ -2812,7 +3305,7 @@
       </w:rPr>
     </w:lvl>
   </w:abstractNum>
-  <w:abstractNum w:abstractNumId="5" w15:restartNumberingAfterBreak="0">
+  <w:abstractNum w:abstractNumId="7" w15:restartNumberingAfterBreak="0">
     <w:nsid w:val="6E1147C1"/>
     <w:multiLevelType w:val="multilevel"/>
     <w:tmpl w:val="148EFF44"/>
@@ -2961,7 +3454,7 @@
       </w:rPr>
     </w:lvl>
   </w:abstractNum>
-  <w:abstractNum w:abstractNumId="6" w15:restartNumberingAfterBreak="0">
+  <w:abstractNum w:abstractNumId="8" w15:restartNumberingAfterBreak="0">
     <w:nsid w:val="70C57EF7"/>
     <w:multiLevelType w:val="multilevel"/>
     <w:tmpl w:val="5A0298DC"/>
@@ -3111,25 +3604,31 @@
     </w:lvl>
   </w:abstractNum>
   <w:num w:numId="1">
+    <w:abstractNumId w:val="8"/>
+  </w:num>
+  <w:num w:numId="2">
     <w:abstractNumId w:val="6"/>
   </w:num>
-  <w:num w:numId="2">
-    <w:abstractNumId w:val="4"/>
-  </w:num>
   <w:num w:numId="3">
-    <w:abstractNumId w:val="2"/>
+    <w:abstractNumId w:val="3"/>
   </w:num>
   <w:num w:numId="4">
-    <w:abstractNumId w:val="3"/>
+    <w:abstractNumId w:val="5"/>
   </w:num>
   <w:num w:numId="5">
     <w:abstractNumId w:val="1"/>
   </w:num>
   <w:num w:numId="6">
-    <w:abstractNumId w:val="5"/>
+    <w:abstractNumId w:val="7"/>
   </w:num>
   <w:num w:numId="7">
     <w:abstractNumId w:val="0"/>
+  </w:num>
+  <w:num w:numId="8">
+    <w:abstractNumId w:val="4"/>
+  </w:num>
+  <w:num w:numId="9">
+    <w:abstractNumId w:val="2"/>
   </w:num>
 </w:numbering>
 </file>
@@ -3889,7 +4388,7 @@
 </file>
 
 <file path=customXml/itemProps1.xml><?xml version="1.0" encoding="utf-8"?>
-<ds:datastoreItem xmlns:ds="http://schemas.openxmlformats.org/officeDocument/2006/customXml" ds:itemID="{1EF97E0D-A26A-40C2-BF59-2AC706292617}">
+<ds:datastoreItem xmlns:ds="http://schemas.openxmlformats.org/officeDocument/2006/customXml" ds:itemID="{E7C97976-82E3-407A-8AF2-D7163544419D}">
   <ds:schemaRefs>
     <ds:schemaRef ds:uri="http://schemas.openxmlformats.org/officeDocument/2006/bibliography"/>
   </ds:schemaRefs>

</xml_diff>